<commit_message>
Removed alt init system. Added medal system. More tweaks to sets.
</commit_message>
<xml_diff>
--- a/SupersNew/combat.docx
+++ b/SupersNew/combat.docx
@@ -4526,8 +4526,6 @@
         </w:rPr>
         <w:t>Reroll your initiative at the beginning of the round</w:t>
       </w:r>
-      <w:bookmarkStart w:id="0" w:name="_GoBack"/>
-      <w:bookmarkEnd w:id="0"/>
     </w:p>
     <w:p>
       <w:pPr>
@@ -9435,965 +9433,8 @@
           <w:szCs w:val="20"/>
         </w:rPr>
       </w:pPr>
-    </w:p>
-    <w:p>
-      <w:pPr>
-        <w:pStyle w:val="Standard"/>
-        <w:rPr>
-          <w:rFonts w:ascii="Abadi" w:hAnsi="Abadi"/>
-          <w:b/>
-          <w:bCs/>
-          <w:sz w:val="24"/>
-          <w:szCs w:val="24"/>
-        </w:rPr>
-      </w:pPr>
-      <w:r>
-        <w:rPr>
-          <w:rFonts w:ascii="Abadi" w:hAnsi="Abadi"/>
-          <w:b/>
-          <w:bCs/>
-          <w:sz w:val="24"/>
-          <w:szCs w:val="24"/>
-        </w:rPr>
-        <w:t>Alternate Initiative System</w:t>
-      </w:r>
-    </w:p>
-    <w:p>
-      <w:pPr>
-        <w:pStyle w:val="Standard"/>
-        <w:rPr>
-          <w:rFonts w:ascii="Abadi" w:hAnsi="Abadi"/>
-          <w:b/>
-          <w:sz w:val="20"/>
-          <w:szCs w:val="20"/>
-        </w:rPr>
-      </w:pPr>
-      <w:r>
-        <w:rPr>
-          <w:rFonts w:ascii="Abadi" w:hAnsi="Abadi"/>
-          <w:b/>
-          <w:sz w:val="20"/>
-          <w:szCs w:val="20"/>
-        </w:rPr>
-        <w:t>Initiative Score</w:t>
-      </w:r>
-    </w:p>
-    <w:p>
-      <w:pPr>
-        <w:pStyle w:val="Standard"/>
-        <w:rPr>
-          <w:rFonts w:ascii="Abadi" w:hAnsi="Abadi"/>
-          <w:sz w:val="20"/>
-          <w:szCs w:val="20"/>
-        </w:rPr>
-      </w:pPr>
-      <w:r>
-        <w:rPr>
-          <w:rFonts w:ascii="Abadi" w:hAnsi="Abadi"/>
-          <w:sz w:val="20"/>
-          <w:szCs w:val="20"/>
-        </w:rPr>
-        <w:t xml:space="preserve">Each round, both the heroes and the villains choose one of their combatants to be the initiative roller. Then both sides generate an initiative score based on the </w:t>
-      </w:r>
-      <w:proofErr w:type="spellStart"/>
-      <w:r>
-        <w:rPr>
-          <w:rFonts w:ascii="Abadi" w:hAnsi="Abadi"/>
-          <w:sz w:val="20"/>
-          <w:szCs w:val="20"/>
-        </w:rPr>
-        <w:t>roll</w:t>
-      </w:r>
-      <w:proofErr w:type="spellEnd"/>
-      <w:r>
-        <w:rPr>
-          <w:rFonts w:ascii="Abadi" w:hAnsi="Abadi"/>
-          <w:sz w:val="20"/>
-          <w:szCs w:val="20"/>
-        </w:rPr>
-        <w:t xml:space="preserve"> of a d12 + either the roller’s Reflex or Wit bonus. The side that has the higher score has the initiative that round.</w:t>
-      </w:r>
-    </w:p>
-    <w:p>
-      <w:pPr>
-        <w:pStyle w:val="Standard"/>
-        <w:rPr>
-          <w:rFonts w:ascii="Abadi" w:hAnsi="Abadi"/>
-          <w:b/>
-          <w:sz w:val="20"/>
-          <w:szCs w:val="20"/>
-        </w:rPr>
-      </w:pPr>
-      <w:r>
-        <w:rPr>
-          <w:rFonts w:ascii="Abadi" w:hAnsi="Abadi"/>
-          <w:b/>
-          <w:sz w:val="20"/>
-          <w:szCs w:val="20"/>
-        </w:rPr>
-        <w:t>Quick and Slow Actions</w:t>
-      </w:r>
-    </w:p>
-    <w:p>
-      <w:pPr>
-        <w:pStyle w:val="Standard"/>
-        <w:rPr>
-          <w:rFonts w:ascii="Abadi" w:hAnsi="Abadi"/>
-          <w:sz w:val="20"/>
-          <w:szCs w:val="20"/>
-        </w:rPr>
-      </w:pPr>
-      <w:r>
-        <w:rPr>
-          <w:rFonts w:ascii="Abadi" w:hAnsi="Abadi"/>
-          <w:sz w:val="20"/>
-          <w:szCs w:val="20"/>
-        </w:rPr>
-        <w:t>Each action in the game is designated as quick or slow</w:t>
-      </w:r>
-      <w:r>
-        <w:rPr>
-          <w:rFonts w:ascii="Abadi" w:hAnsi="Abadi"/>
-          <w:sz w:val="20"/>
-          <w:szCs w:val="20"/>
-        </w:rPr>
-        <w:t>. Relating these to the base game, actions that would have been ½ actions are now considered quick. Actions that would have been full actions, or two ½ actions (i.e. move and attack), are now considered slow.</w:t>
-      </w:r>
-    </w:p>
-    <w:tbl>
-      <w:tblPr>
-        <w:tblStyle w:val="TableGrid"/>
-        <w:tblW w:w="0" w:type="auto"/>
-        <w:tblLook w:val="04A0" w:firstRow="1" w:lastRow="0" w:firstColumn="1" w:lastColumn="0" w:noHBand="0" w:noVBand="1"/>
-      </w:tblPr>
-      <w:tblGrid>
-        <w:gridCol w:w="3252"/>
-        <w:gridCol w:w="3172"/>
-        <w:gridCol w:w="2926"/>
-      </w:tblGrid>
-      <w:tr>
-        <w:tc>
-          <w:tcPr>
-            <w:tcW w:w="3252" w:type="dxa"/>
-          </w:tcPr>
-          <w:p>
-            <w:pPr>
-              <w:pStyle w:val="Standard"/>
-              <w:rPr>
-                <w:rFonts w:ascii="Abadi" w:hAnsi="Abadi"/>
-                <w:b/>
-                <w:sz w:val="20"/>
-                <w:szCs w:val="20"/>
-              </w:rPr>
-            </w:pPr>
-            <w:r>
-              <w:rPr>
-                <w:rFonts w:ascii="Abadi" w:hAnsi="Abadi"/>
-                <w:b/>
-                <w:sz w:val="20"/>
-                <w:szCs w:val="20"/>
-              </w:rPr>
-              <w:t>Quick Actions</w:t>
-            </w:r>
-            <w:r>
-              <w:rPr>
-                <w:rFonts w:ascii="Abadi" w:hAnsi="Abadi"/>
-                <w:b/>
-                <w:sz w:val="20"/>
-                <w:szCs w:val="20"/>
-              </w:rPr>
-              <w:t xml:space="preserve"> (1/2 actions)</w:t>
-            </w:r>
-          </w:p>
-        </w:tc>
-        <w:tc>
-          <w:tcPr>
-            <w:tcW w:w="3172" w:type="dxa"/>
-          </w:tcPr>
-          <w:p>
-            <w:pPr>
-              <w:pStyle w:val="Standard"/>
-              <w:rPr>
-                <w:rFonts w:ascii="Abadi" w:hAnsi="Abadi"/>
-                <w:b/>
-                <w:sz w:val="20"/>
-                <w:szCs w:val="20"/>
-              </w:rPr>
-            </w:pPr>
-            <w:r>
-              <w:rPr>
-                <w:rFonts w:ascii="Abadi" w:hAnsi="Abadi"/>
-                <w:b/>
-                <w:sz w:val="20"/>
-                <w:szCs w:val="20"/>
-              </w:rPr>
-              <w:t>Slow Actions</w:t>
-            </w:r>
-            <w:r>
-              <w:rPr>
-                <w:rFonts w:ascii="Abadi" w:hAnsi="Abadi"/>
-                <w:b/>
-                <w:sz w:val="20"/>
-                <w:szCs w:val="20"/>
-              </w:rPr>
-              <w:t xml:space="preserve"> (full actions)</w:t>
-            </w:r>
-          </w:p>
-        </w:tc>
-        <w:tc>
-          <w:tcPr>
-            <w:tcW w:w="2926" w:type="dxa"/>
-          </w:tcPr>
-          <w:p>
-            <w:pPr>
-              <w:pStyle w:val="Standard"/>
-              <w:rPr>
-                <w:rFonts w:ascii="Abadi" w:hAnsi="Abadi"/>
-                <w:b/>
-                <w:sz w:val="20"/>
-                <w:szCs w:val="20"/>
-              </w:rPr>
-            </w:pPr>
-            <w:r>
-              <w:rPr>
-                <w:rFonts w:ascii="Abadi" w:hAnsi="Abadi"/>
-                <w:b/>
-                <w:sz w:val="20"/>
-                <w:szCs w:val="20"/>
-              </w:rPr>
-              <w:t>Free Actions</w:t>
-            </w:r>
-          </w:p>
-        </w:tc>
-      </w:tr>
-      <w:tr>
-        <w:tc>
-          <w:tcPr>
-            <w:tcW w:w="3252" w:type="dxa"/>
-          </w:tcPr>
-          <w:p>
-            <w:pPr>
-              <w:pStyle w:val="Standard"/>
-              <w:rPr>
-                <w:rFonts w:ascii="Abadi" w:hAnsi="Abadi"/>
-                <w:sz w:val="16"/>
-                <w:szCs w:val="20"/>
-              </w:rPr>
-            </w:pPr>
-            <w:r>
-              <w:rPr>
-                <w:rFonts w:ascii="Abadi" w:hAnsi="Abadi"/>
-                <w:sz w:val="16"/>
-                <w:szCs w:val="20"/>
-              </w:rPr>
-              <w:t>Activate a quick powe</w:t>
-            </w:r>
-            <w:r>
-              <w:rPr>
-                <w:rFonts w:ascii="Abadi" w:hAnsi="Abadi"/>
-                <w:sz w:val="16"/>
-                <w:szCs w:val="20"/>
-              </w:rPr>
-              <w:t>r (would have been Act = A, H</w:t>
-            </w:r>
-            <w:r>
-              <w:rPr>
-                <w:rFonts w:ascii="Abadi" w:hAnsi="Abadi"/>
-                <w:sz w:val="16"/>
-                <w:szCs w:val="20"/>
-              </w:rPr>
-              <w:t>)</w:t>
-            </w:r>
-          </w:p>
-        </w:tc>
-        <w:tc>
-          <w:tcPr>
-            <w:tcW w:w="3172" w:type="dxa"/>
-          </w:tcPr>
-          <w:p>
-            <w:pPr>
-              <w:pStyle w:val="Standard"/>
-              <w:rPr>
-                <w:rFonts w:ascii="Abadi" w:hAnsi="Abadi"/>
-                <w:sz w:val="16"/>
-                <w:szCs w:val="20"/>
-              </w:rPr>
-            </w:pPr>
-            <w:r>
-              <w:rPr>
-                <w:rFonts w:ascii="Abadi" w:hAnsi="Abadi"/>
-                <w:sz w:val="16"/>
-                <w:szCs w:val="20"/>
-              </w:rPr>
-              <w:t>Activate a slow power (would have been Act = F)</w:t>
-            </w:r>
-          </w:p>
-        </w:tc>
-        <w:tc>
-          <w:tcPr>
-            <w:tcW w:w="2926" w:type="dxa"/>
-          </w:tcPr>
-          <w:p>
-            <w:pPr>
-              <w:pStyle w:val="Standard"/>
-              <w:rPr>
-                <w:rFonts w:ascii="Abadi" w:hAnsi="Abadi"/>
-                <w:sz w:val="16"/>
-                <w:szCs w:val="20"/>
-              </w:rPr>
-            </w:pPr>
-            <w:r>
-              <w:rPr>
-                <w:rFonts w:ascii="Abadi" w:hAnsi="Abadi"/>
-                <w:sz w:val="16"/>
-                <w:szCs w:val="20"/>
-              </w:rPr>
-              <w:t>Activate a toggle, condition or free power</w:t>
-            </w:r>
-          </w:p>
-        </w:tc>
-      </w:tr>
-      <w:tr>
-        <w:tc>
-          <w:tcPr>
-            <w:tcW w:w="3252" w:type="dxa"/>
-          </w:tcPr>
-          <w:p>
-            <w:pPr>
-              <w:pStyle w:val="Standard"/>
-              <w:rPr>
-                <w:rFonts w:ascii="Abadi" w:hAnsi="Abadi"/>
-                <w:sz w:val="16"/>
-                <w:szCs w:val="20"/>
-              </w:rPr>
-            </w:pPr>
-            <w:r>
-              <w:rPr>
-                <w:rFonts w:ascii="Abadi" w:hAnsi="Abadi"/>
-                <w:sz w:val="16"/>
-                <w:szCs w:val="20"/>
-              </w:rPr>
-              <w:lastRenderedPageBreak/>
-              <w:t>Attack without moving</w:t>
-            </w:r>
-            <w:r>
-              <w:rPr>
-                <w:rFonts w:ascii="Abadi" w:hAnsi="Abadi"/>
-                <w:sz w:val="16"/>
-                <w:szCs w:val="20"/>
-              </w:rPr>
-              <w:t xml:space="preserve"> (activate an A power)</w:t>
-            </w:r>
-          </w:p>
-        </w:tc>
-        <w:tc>
-          <w:tcPr>
-            <w:tcW w:w="3172" w:type="dxa"/>
-          </w:tcPr>
-          <w:p>
-            <w:pPr>
-              <w:pStyle w:val="Standard"/>
-              <w:rPr>
-                <w:rFonts w:ascii="Abadi" w:hAnsi="Abadi"/>
-                <w:sz w:val="16"/>
-                <w:szCs w:val="20"/>
-              </w:rPr>
-            </w:pPr>
-            <w:r>
-              <w:rPr>
-                <w:rFonts w:ascii="Abadi" w:hAnsi="Abadi"/>
-                <w:sz w:val="16"/>
-                <w:szCs w:val="20"/>
-              </w:rPr>
-              <w:t>Fly, Leap or Run up to ½ your move allowance, and then activate a quick power (or attack)</w:t>
-            </w:r>
-          </w:p>
-        </w:tc>
-        <w:tc>
-          <w:tcPr>
-            <w:tcW w:w="2926" w:type="dxa"/>
-          </w:tcPr>
-          <w:p>
-            <w:pPr>
-              <w:pStyle w:val="Standard"/>
-              <w:rPr>
-                <w:rFonts w:ascii="Abadi" w:hAnsi="Abadi"/>
-                <w:sz w:val="16"/>
-                <w:szCs w:val="20"/>
-              </w:rPr>
-            </w:pPr>
-            <w:r>
-              <w:rPr>
-                <w:rFonts w:ascii="Abadi" w:hAnsi="Abadi"/>
-                <w:sz w:val="16"/>
-                <w:szCs w:val="20"/>
-              </w:rPr>
-              <w:t>Drop an item</w:t>
-            </w:r>
-          </w:p>
-        </w:tc>
-      </w:tr>
-      <w:tr>
-        <w:tc>
-          <w:tcPr>
-            <w:tcW w:w="3252" w:type="dxa"/>
-          </w:tcPr>
-          <w:p>
-            <w:pPr>
-              <w:pStyle w:val="Standard"/>
-              <w:rPr>
-                <w:rFonts w:ascii="Abadi" w:hAnsi="Abadi"/>
-                <w:sz w:val="16"/>
-                <w:szCs w:val="20"/>
-              </w:rPr>
-            </w:pPr>
-            <w:r>
-              <w:rPr>
-                <w:rFonts w:ascii="Abadi" w:hAnsi="Abadi"/>
-                <w:sz w:val="16"/>
-                <w:szCs w:val="20"/>
-              </w:rPr>
-              <w:t>Fly, Leap or Run up to ½ your move allowance</w:t>
-            </w:r>
-          </w:p>
-        </w:tc>
-        <w:tc>
-          <w:tcPr>
-            <w:tcW w:w="3172" w:type="dxa"/>
-          </w:tcPr>
-          <w:p>
-            <w:pPr>
-              <w:pStyle w:val="Standard"/>
-              <w:rPr>
-                <w:rFonts w:ascii="Abadi" w:hAnsi="Abadi"/>
-                <w:sz w:val="16"/>
-                <w:szCs w:val="20"/>
-              </w:rPr>
-            </w:pPr>
-            <w:r>
-              <w:rPr>
-                <w:rFonts w:ascii="Abadi" w:hAnsi="Abadi"/>
-                <w:sz w:val="16"/>
-                <w:szCs w:val="20"/>
-              </w:rPr>
-              <w:t>Fly, Leap, or Run up to your full move allowance</w:t>
-            </w:r>
-          </w:p>
-        </w:tc>
-        <w:tc>
-          <w:tcPr>
-            <w:tcW w:w="2926" w:type="dxa"/>
-          </w:tcPr>
-          <w:p>
-            <w:pPr>
-              <w:pStyle w:val="Standard"/>
-              <w:rPr>
-                <w:rFonts w:ascii="Abadi" w:hAnsi="Abadi"/>
-                <w:sz w:val="16"/>
-                <w:szCs w:val="20"/>
-              </w:rPr>
-            </w:pPr>
-            <w:r>
-              <w:rPr>
-                <w:rFonts w:ascii="Abadi" w:hAnsi="Abadi"/>
-                <w:sz w:val="16"/>
-                <w:szCs w:val="20"/>
-              </w:rPr>
-              <w:t>Say something</w:t>
-            </w:r>
-          </w:p>
-        </w:tc>
-      </w:tr>
-      <w:tr>
-        <w:tc>
-          <w:tcPr>
-            <w:tcW w:w="3252" w:type="dxa"/>
-          </w:tcPr>
-          <w:p>
-            <w:pPr>
-              <w:pStyle w:val="Standard"/>
-              <w:rPr>
-                <w:rFonts w:ascii="Abadi" w:hAnsi="Abadi"/>
-                <w:sz w:val="16"/>
-                <w:szCs w:val="20"/>
-              </w:rPr>
-            </w:pPr>
-            <w:r>
-              <w:rPr>
-                <w:rFonts w:ascii="Abadi" w:hAnsi="Abadi"/>
-                <w:sz w:val="16"/>
-                <w:szCs w:val="20"/>
-              </w:rPr>
-              <w:t>Recover from being prone</w:t>
-            </w:r>
-          </w:p>
-        </w:tc>
-        <w:tc>
-          <w:tcPr>
-            <w:tcW w:w="3172" w:type="dxa"/>
-          </w:tcPr>
-          <w:p>
-            <w:pPr>
-              <w:pStyle w:val="Standard"/>
-              <w:rPr>
-                <w:rFonts w:ascii="Abadi" w:hAnsi="Abadi"/>
-                <w:sz w:val="16"/>
-                <w:szCs w:val="20"/>
-              </w:rPr>
-            </w:pPr>
-            <w:r>
-              <w:rPr>
-                <w:rFonts w:ascii="Abadi" w:hAnsi="Abadi"/>
-                <w:sz w:val="16"/>
-                <w:szCs w:val="20"/>
-              </w:rPr>
-              <w:t>Recover from stun</w:t>
-            </w:r>
-          </w:p>
-        </w:tc>
-        <w:tc>
-          <w:tcPr>
-            <w:tcW w:w="2926" w:type="dxa"/>
-          </w:tcPr>
-          <w:p>
-            <w:pPr>
-              <w:pStyle w:val="Standard"/>
-              <w:rPr>
-                <w:rFonts w:ascii="Abadi" w:hAnsi="Abadi"/>
-                <w:sz w:val="16"/>
-                <w:szCs w:val="20"/>
-              </w:rPr>
-            </w:pPr>
-          </w:p>
-        </w:tc>
-      </w:tr>
-      <w:tr>
-        <w:tc>
-          <w:tcPr>
-            <w:tcW w:w="3252" w:type="dxa"/>
-          </w:tcPr>
-          <w:p>
-            <w:pPr>
-              <w:pStyle w:val="Standard"/>
-              <w:rPr>
-                <w:rFonts w:ascii="Abadi" w:hAnsi="Abadi"/>
-                <w:sz w:val="16"/>
-                <w:szCs w:val="20"/>
-              </w:rPr>
-            </w:pPr>
-            <w:r>
-              <w:rPr>
-                <w:rFonts w:ascii="Abadi" w:hAnsi="Abadi"/>
-                <w:sz w:val="16"/>
-                <w:szCs w:val="20"/>
-              </w:rPr>
-              <w:t>Teleport up to your full move allowance</w:t>
-            </w:r>
-          </w:p>
-        </w:tc>
-        <w:tc>
-          <w:tcPr>
-            <w:tcW w:w="3172" w:type="dxa"/>
-          </w:tcPr>
-          <w:p>
-            <w:pPr>
-              <w:pStyle w:val="Standard"/>
-              <w:rPr>
-                <w:rFonts w:ascii="Abadi" w:hAnsi="Abadi"/>
-                <w:sz w:val="16"/>
-                <w:szCs w:val="20"/>
-              </w:rPr>
-            </w:pPr>
-            <w:r>
-              <w:rPr>
-                <w:rFonts w:ascii="Abadi" w:hAnsi="Abadi"/>
-                <w:sz w:val="16"/>
-                <w:szCs w:val="20"/>
-              </w:rPr>
-              <w:t>Teleport up to your full move allowance, and then activate a quick power (or attack)</w:t>
-            </w:r>
-          </w:p>
-        </w:tc>
-        <w:tc>
-          <w:tcPr>
-            <w:tcW w:w="2926" w:type="dxa"/>
-          </w:tcPr>
-          <w:p>
-            <w:pPr>
-              <w:pStyle w:val="Standard"/>
-              <w:rPr>
-                <w:rFonts w:ascii="Abadi" w:hAnsi="Abadi"/>
-                <w:sz w:val="16"/>
-                <w:szCs w:val="20"/>
-              </w:rPr>
-            </w:pPr>
-          </w:p>
-        </w:tc>
-      </w:tr>
-    </w:tbl>
-    <w:p>
-      <w:pPr>
-        <w:pStyle w:val="Standard"/>
-        <w:rPr>
-          <w:rFonts w:ascii="Abadi" w:hAnsi="Abadi"/>
-          <w:sz w:val="20"/>
-          <w:szCs w:val="20"/>
-        </w:rPr>
-      </w:pPr>
-    </w:p>
-    <w:p>
-      <w:pPr>
-        <w:pStyle w:val="Standard"/>
-        <w:rPr>
-          <w:rFonts w:ascii="Abadi" w:hAnsi="Abadi"/>
-          <w:sz w:val="20"/>
-          <w:szCs w:val="20"/>
-        </w:rPr>
-      </w:pPr>
-      <w:proofErr w:type="gramStart"/>
-      <w:r>
-        <w:rPr>
-          <w:rFonts w:ascii="Abadi" w:hAnsi="Abadi"/>
-          <w:sz w:val="20"/>
-          <w:szCs w:val="20"/>
-        </w:rPr>
-        <w:t>Generally speaking, any</w:t>
-      </w:r>
-      <w:proofErr w:type="gramEnd"/>
-      <w:r>
-        <w:rPr>
-          <w:rFonts w:ascii="Abadi" w:hAnsi="Abadi"/>
-          <w:sz w:val="20"/>
-          <w:szCs w:val="20"/>
-        </w:rPr>
-        <w:t xml:space="preserve"> combination of actions that would have been a ½ action in the old game are quick, and any combination of actions that would have taken your full action are slow.</w:t>
-      </w:r>
-    </w:p>
-    <w:p>
-      <w:pPr>
-        <w:pStyle w:val="Standard"/>
-        <w:rPr>
-          <w:rFonts w:ascii="Abadi" w:hAnsi="Abadi"/>
-          <w:b/>
-          <w:sz w:val="20"/>
-          <w:szCs w:val="20"/>
-        </w:rPr>
-      </w:pPr>
-      <w:r>
-        <w:rPr>
-          <w:rFonts w:ascii="Abadi" w:hAnsi="Abadi"/>
-          <w:b/>
-          <w:sz w:val="20"/>
-          <w:szCs w:val="20"/>
-        </w:rPr>
-        <w:t xml:space="preserve">Phases </w:t>
-      </w:r>
-      <w:r>
-        <w:rPr>
-          <w:rFonts w:ascii="Abadi" w:hAnsi="Abadi"/>
-          <w:b/>
-          <w:sz w:val="20"/>
-          <w:szCs w:val="20"/>
-        </w:rPr>
-        <w:t>and Alternating Activation</w:t>
-      </w:r>
-    </w:p>
-    <w:p>
-      <w:pPr>
-        <w:pStyle w:val="Standard"/>
-        <w:rPr>
-          <w:rFonts w:ascii="Abadi" w:hAnsi="Abadi"/>
-          <w:sz w:val="20"/>
-          <w:szCs w:val="20"/>
-        </w:rPr>
-      </w:pPr>
-      <w:r>
-        <w:rPr>
-          <w:rFonts w:ascii="Abadi" w:hAnsi="Abadi"/>
-          <w:sz w:val="20"/>
-          <w:szCs w:val="20"/>
-        </w:rPr>
-        <w:t>Combat rounds are divided into three phases.</w:t>
-      </w:r>
-    </w:p>
-    <w:p>
-      <w:pPr>
-        <w:pStyle w:val="Standard"/>
-        <w:numPr>
-          <w:ilvl w:val="0"/>
-          <w:numId w:val="7"/>
-        </w:numPr>
-        <w:spacing w:after="100" w:afterAutospacing="1"/>
-        <w:rPr>
-          <w:rFonts w:ascii="Abadi" w:hAnsi="Abadi"/>
-          <w:sz w:val="20"/>
-          <w:szCs w:val="20"/>
-        </w:rPr>
-      </w:pPr>
-      <w:r>
-        <w:rPr>
-          <w:rFonts w:ascii="Abadi" w:hAnsi="Abadi"/>
-          <w:sz w:val="20"/>
-          <w:szCs w:val="20"/>
-        </w:rPr>
-        <w:t>Haste Phase</w:t>
-      </w:r>
-    </w:p>
-    <w:p>
-      <w:pPr>
-        <w:pStyle w:val="Standard"/>
-        <w:numPr>
-          <w:ilvl w:val="0"/>
-          <w:numId w:val="7"/>
-        </w:numPr>
-        <w:spacing w:after="100" w:afterAutospacing="1"/>
-        <w:rPr>
-          <w:rFonts w:ascii="Abadi" w:hAnsi="Abadi"/>
-          <w:sz w:val="20"/>
-          <w:szCs w:val="20"/>
-        </w:rPr>
-      </w:pPr>
-      <w:r>
-        <w:rPr>
-          <w:rFonts w:ascii="Abadi" w:hAnsi="Abadi"/>
-          <w:sz w:val="20"/>
-          <w:szCs w:val="20"/>
-        </w:rPr>
-        <w:t>Quick Phase</w:t>
-      </w:r>
-    </w:p>
-    <w:p>
-      <w:pPr>
-        <w:pStyle w:val="Standard"/>
-        <w:numPr>
-          <w:ilvl w:val="0"/>
-          <w:numId w:val="7"/>
-        </w:numPr>
-        <w:spacing w:after="100" w:afterAutospacing="1"/>
-        <w:rPr>
-          <w:rFonts w:ascii="Abadi" w:hAnsi="Abadi"/>
-          <w:sz w:val="20"/>
-          <w:szCs w:val="20"/>
-        </w:rPr>
-      </w:pPr>
-      <w:r>
-        <w:rPr>
-          <w:rFonts w:ascii="Abadi" w:hAnsi="Abadi"/>
-          <w:sz w:val="20"/>
-          <w:szCs w:val="20"/>
-        </w:rPr>
-        <w:t>Slow Phase</w:t>
-      </w:r>
-    </w:p>
-    <w:p>
-      <w:pPr>
-        <w:pStyle w:val="Standard"/>
-        <w:rPr>
-          <w:rFonts w:ascii="Abadi" w:hAnsi="Abadi"/>
-          <w:sz w:val="20"/>
-          <w:szCs w:val="20"/>
-        </w:rPr>
-      </w:pPr>
-      <w:r>
-        <w:rPr>
-          <w:rFonts w:ascii="Abadi" w:hAnsi="Abadi"/>
-          <w:sz w:val="20"/>
-          <w:szCs w:val="20"/>
-        </w:rPr>
-        <w:t xml:space="preserve">Each phase, the side with the initiative gets to choose whether to activate first, or defer to their opponent. If you have no characters allowed to act </w:t>
-      </w:r>
-      <w:proofErr w:type="gramStart"/>
-      <w:r>
-        <w:rPr>
-          <w:rFonts w:ascii="Abadi" w:hAnsi="Abadi"/>
-          <w:sz w:val="20"/>
-          <w:szCs w:val="20"/>
-        </w:rPr>
-        <w:t>in a given</w:t>
-      </w:r>
-      <w:proofErr w:type="gramEnd"/>
-      <w:r>
-        <w:rPr>
-          <w:rFonts w:ascii="Abadi" w:hAnsi="Abadi"/>
-          <w:sz w:val="20"/>
-          <w:szCs w:val="20"/>
-        </w:rPr>
-        <w:t xml:space="preserve"> phase, you automatically defer to your opponent. The side that is activating can choose any of its eligible combatants. That combatant can then take an appropriate action. (i.e. quick actions in the quick phase, slow actions in the slow phase, etc.)</w:t>
-      </w:r>
-    </w:p>
-    <w:p>
-      <w:pPr>
-        <w:pStyle w:val="Standard"/>
-        <w:rPr>
-          <w:rFonts w:ascii="Abadi" w:hAnsi="Abadi"/>
-          <w:sz w:val="20"/>
-          <w:szCs w:val="20"/>
-        </w:rPr>
-      </w:pPr>
-      <w:r>
-        <w:rPr>
-          <w:rFonts w:ascii="Abadi" w:hAnsi="Abadi"/>
-          <w:sz w:val="20"/>
-          <w:szCs w:val="20"/>
-        </w:rPr>
-        <w:t>Once your side activates a character, your opponents have the option to activate a character. Play passes back and forth between the two sides until all characters who wanted to take an action in that phase have taken their action.</w:t>
-      </w:r>
-    </w:p>
-    <w:p>
-      <w:pPr>
-        <w:pStyle w:val="Standard"/>
-        <w:rPr>
-          <w:rFonts w:ascii="Abadi" w:hAnsi="Abadi"/>
-          <w:sz w:val="20"/>
-          <w:szCs w:val="20"/>
-        </w:rPr>
-      </w:pPr>
-      <w:r>
-        <w:rPr>
-          <w:rFonts w:ascii="Abadi" w:hAnsi="Abadi"/>
-          <w:sz w:val="20"/>
-          <w:szCs w:val="20"/>
-        </w:rPr>
-        <w:t>Each character can take a single action, quick or slow, and possibly a haste action. So, if you take a quick action, you cannot also take a slow action. Conversely, if you are going to take a slow action, you cannot also take a quick action.</w:t>
-      </w:r>
-    </w:p>
-    <w:p>
-      <w:pPr>
-        <w:pStyle w:val="Standard"/>
-        <w:rPr>
-          <w:rFonts w:ascii="Abadi" w:hAnsi="Abadi"/>
-          <w:sz w:val="20"/>
-          <w:szCs w:val="20"/>
-        </w:rPr>
-      </w:pPr>
-      <w:r>
-        <w:rPr>
-          <w:rFonts w:ascii="Abadi" w:hAnsi="Abadi"/>
-          <w:sz w:val="20"/>
-          <w:szCs w:val="20"/>
-        </w:rPr>
-        <w:t xml:space="preserve">You do not have to declare which type of action you want to take at the beginning of the round. </w:t>
-      </w:r>
-    </w:p>
-    <w:p>
-      <w:pPr>
-        <w:pStyle w:val="Standard"/>
-        <w:rPr>
-          <w:rFonts w:ascii="Abadi" w:hAnsi="Abadi"/>
-          <w:b/>
-          <w:sz w:val="20"/>
-          <w:szCs w:val="20"/>
-        </w:rPr>
-      </w:pPr>
-      <w:r>
-        <w:rPr>
-          <w:rFonts w:ascii="Abadi" w:hAnsi="Abadi"/>
-          <w:b/>
-          <w:sz w:val="20"/>
-          <w:szCs w:val="20"/>
-        </w:rPr>
-        <w:t>Haste Phase and Haste Actions</w:t>
-      </w:r>
-    </w:p>
-    <w:p>
-      <w:pPr>
-        <w:pStyle w:val="Standard"/>
-        <w:rPr>
-          <w:rFonts w:ascii="Abadi" w:hAnsi="Abadi"/>
-          <w:sz w:val="20"/>
-          <w:szCs w:val="20"/>
-        </w:rPr>
-      </w:pPr>
-      <w:r>
-        <w:rPr>
-          <w:rFonts w:ascii="Abadi" w:hAnsi="Abadi"/>
-          <w:sz w:val="20"/>
-          <w:szCs w:val="20"/>
-        </w:rPr>
-        <w:t xml:space="preserve">The round starts with the </w:t>
-      </w:r>
-      <w:r>
-        <w:rPr>
-          <w:rFonts w:ascii="Abadi" w:hAnsi="Abadi"/>
-          <w:b/>
-          <w:i/>
-          <w:sz w:val="20"/>
-          <w:szCs w:val="20"/>
-        </w:rPr>
-        <w:t>Haste Phase</w:t>
-      </w:r>
-      <w:r>
-        <w:rPr>
-          <w:rFonts w:ascii="Abadi" w:hAnsi="Abadi"/>
-          <w:sz w:val="20"/>
-          <w:szCs w:val="20"/>
-        </w:rPr>
-        <w:t xml:space="preserve">. To start this phase, all characters with a haste power, can choose to activate them now to try and get a haste action. All characters who successfully get a haste action can use them in this phase. Also, certain powers will allow you to take a </w:t>
-      </w:r>
-      <w:r>
-        <w:rPr>
-          <w:rFonts w:ascii="Abadi" w:hAnsi="Abadi"/>
-          <w:sz w:val="20"/>
-          <w:szCs w:val="20"/>
-        </w:rPr>
-        <w:t>quick or slow</w:t>
-      </w:r>
-      <w:r>
-        <w:rPr>
-          <w:rFonts w:ascii="Abadi" w:hAnsi="Abadi"/>
-          <w:sz w:val="20"/>
-          <w:szCs w:val="20"/>
-        </w:rPr>
-        <w:t xml:space="preserve"> action during the haste phase.</w:t>
-      </w:r>
-    </w:p>
-    <w:p>
-      <w:pPr>
-        <w:pStyle w:val="Standard"/>
-        <w:rPr>
-          <w:rFonts w:ascii="Abadi" w:hAnsi="Abadi"/>
-          <w:sz w:val="20"/>
-          <w:szCs w:val="20"/>
-        </w:rPr>
-      </w:pPr>
-      <w:r>
-        <w:rPr>
-          <w:rFonts w:ascii="Abadi" w:hAnsi="Abadi"/>
-          <w:sz w:val="20"/>
-          <w:szCs w:val="20"/>
-        </w:rPr>
-        <w:t>Taking a haste action does not end your turn. Haste actions are extra actions, and a character to takes a haste action can take an additional quick or slow action later in the round.</w:t>
-      </w:r>
-    </w:p>
-    <w:p>
-      <w:pPr>
-        <w:pStyle w:val="Standard"/>
-        <w:rPr>
-          <w:rFonts w:ascii="Abadi" w:hAnsi="Abadi"/>
-          <w:sz w:val="20"/>
-          <w:szCs w:val="20"/>
-        </w:rPr>
-      </w:pPr>
-    </w:p>
-    <w:p>
-      <w:pPr>
-        <w:pStyle w:val="Standard"/>
-        <w:rPr>
-          <w:rFonts w:ascii="Abadi" w:hAnsi="Abadi"/>
-          <w:sz w:val="20"/>
-          <w:szCs w:val="20"/>
-        </w:rPr>
-      </w:pPr>
-    </w:p>
-    <w:p>
-      <w:pPr>
-        <w:pStyle w:val="Standard"/>
-        <w:rPr>
-          <w:rFonts w:ascii="Abadi" w:hAnsi="Abadi"/>
-          <w:sz w:val="20"/>
-          <w:szCs w:val="20"/>
-        </w:rPr>
-      </w:pPr>
+      <w:bookmarkStart w:id="0" w:name="_GoBack"/>
+      <w:bookmarkEnd w:id="0"/>
     </w:p>
     <w:sectPr>
       <w:pgSz w:w="12240" w:h="15840"/>

</xml_diff>

<commit_message>
Working on sets and fighting matrices
</commit_message>
<xml_diff>
--- a/SupersNew/combat.docx
+++ b/SupersNew/combat.docx
@@ -4833,7 +4833,41 @@
           <w:sz w:val="20"/>
           <w:szCs w:val="20"/>
         </w:rPr>
-        <w:t>greater than 12, then you automatically lose an energy. Then you subtract 12 from your burn rating, and use the new rating to see if you lose an additional energy. Once you resolve your burn roll and have paid the energy, your burn rating resets to 0 for the next round.</w:t>
+        <w:t xml:space="preserve">greater than 12, then you automatically lose an energy. Then you subtract 12 from your burn rating, and use the new rating to see if you lose an additional energy. </w:t>
+      </w:r>
+      <w:r>
+        <w:rPr>
+          <w:rFonts w:ascii="Abadi" w:hAnsi="Abadi"/>
+          <w:sz w:val="20"/>
+          <w:szCs w:val="20"/>
+        </w:rPr>
+        <w:t>You cannot gain energ</w:t>
+      </w:r>
+      <w:r>
+        <w:rPr>
+          <w:rFonts w:ascii="Abadi" w:hAnsi="Abadi"/>
+          <w:sz w:val="20"/>
+          <w:szCs w:val="20"/>
+        </w:rPr>
+        <w:t>y from this additional roll; you can only lose additional energy, or maintain.</w:t>
+      </w:r>
+    </w:p>
+    <w:p>
+      <w:pPr>
+        <w:pStyle w:val="Standard"/>
+        <w:rPr>
+          <w:rFonts w:ascii="Abadi" w:hAnsi="Abadi"/>
+          <w:sz w:val="20"/>
+          <w:szCs w:val="20"/>
+        </w:rPr>
+      </w:pPr>
+      <w:r>
+        <w:rPr>
+          <w:rFonts w:ascii="Abadi" w:hAnsi="Abadi"/>
+          <w:sz w:val="20"/>
+          <w:szCs w:val="20"/>
+        </w:rPr>
+        <w:t>Once you resolve your burn roll and have paid the energy, your burn rating resets to 0 for the next round.</w:t>
       </w:r>
     </w:p>
     <w:p>
@@ -4985,16 +5019,14 @@
         </w:rPr>
         <w:t xml:space="preserve">Impact effects are </w:t>
       </w:r>
-      <w:proofErr w:type="gramStart"/>
-      <w:r>
-        <w:rPr>
-          <w:rFonts w:ascii="Abadi" w:hAnsi="Abadi"/>
-          <w:sz w:val="20"/>
-          <w:szCs w:val="20"/>
-        </w:rPr>
-        <w:t>pretty simple</w:t>
-      </w:r>
-      <w:proofErr w:type="gramEnd"/>
+      <w:r>
+        <w:rPr>
+          <w:rFonts w:ascii="Abadi" w:hAnsi="Abadi"/>
+          <w:sz w:val="20"/>
+          <w:szCs w:val="20"/>
+        </w:rPr>
+        <w:t>simple</w:t>
+      </w:r>
       <w:r>
         <w:rPr>
           <w:rFonts w:ascii="Abadi" w:hAnsi="Abadi"/>
@@ -7712,7 +7744,7 @@
                 <w:rFonts w:ascii="Abadi" w:hAnsi="Abadi"/>
                 <w:sz w:val="20"/>
               </w:rPr>
-              <w:t>Ignite</w:t>
+              <w:t>Frozen</w:t>
             </w:r>
           </w:p>
         </w:tc>
@@ -7738,91 +7770,151 @@
                 <w:rFonts w:ascii="Abadi" w:hAnsi="Abadi"/>
                 <w:sz w:val="20"/>
               </w:rPr>
-              <w:t>You take 1d6 penetrating damage each round (typed based on the specific power). If the damage die comes up 1 or 2, that die goes away next round. If the die comes up a 6, another burning die is added to the damage next round.</w:t>
-            </w:r>
-          </w:p>
-          <w:p>
-            <w:pPr>
-              <w:pStyle w:val="ListParagraph"/>
-              <w:numPr>
-                <w:ilvl w:val="0"/>
-                <w:numId w:val="6"/>
-              </w:numPr>
-              <w:spacing w:line="240" w:lineRule="auto"/>
-              <w:rPr>
-                <w:rFonts w:ascii="Abadi" w:hAnsi="Abadi"/>
-                <w:sz w:val="20"/>
-              </w:rPr>
-            </w:pPr>
-            <w:r>
-              <w:rPr>
-                <w:rFonts w:ascii="Abadi" w:hAnsi="Abadi"/>
-                <w:sz w:val="20"/>
-              </w:rPr>
-              <w:t xml:space="preserve">There is no ongoing save for Ignite. </w:t>
-            </w:r>
-          </w:p>
-          <w:p>
-            <w:pPr>
-              <w:pStyle w:val="ListParagraph"/>
-              <w:numPr>
-                <w:ilvl w:val="0"/>
-                <w:numId w:val="6"/>
-              </w:numPr>
-              <w:spacing w:line="240" w:lineRule="auto"/>
-              <w:rPr>
-                <w:rFonts w:ascii="Abadi" w:hAnsi="Abadi"/>
-                <w:sz w:val="20"/>
-              </w:rPr>
-            </w:pPr>
-            <w:r>
-              <w:rPr>
-                <w:rFonts w:ascii="Abadi" w:hAnsi="Abadi"/>
-                <w:sz w:val="20"/>
-              </w:rPr>
-              <w:t>Ignite does not stack with itself.</w:t>
-            </w:r>
-          </w:p>
-          <w:p>
-            <w:pPr>
-              <w:pStyle w:val="ListParagraph"/>
-              <w:numPr>
-                <w:ilvl w:val="0"/>
-                <w:numId w:val="6"/>
-              </w:numPr>
-              <w:spacing w:line="240" w:lineRule="auto"/>
-              <w:rPr>
-                <w:rFonts w:ascii="Abadi" w:hAnsi="Abadi"/>
-                <w:sz w:val="20"/>
-              </w:rPr>
-            </w:pPr>
-            <w:r>
-              <w:rPr>
-                <w:rFonts w:ascii="Abadi" w:hAnsi="Abadi"/>
-                <w:sz w:val="20"/>
-              </w:rPr>
-              <w:t>Ignite ends when all burning dice are gone.</w:t>
-            </w:r>
-          </w:p>
-          <w:p>
-            <w:pPr>
-              <w:pStyle w:val="ListParagraph"/>
-              <w:numPr>
-                <w:ilvl w:val="0"/>
-                <w:numId w:val="6"/>
-              </w:numPr>
-              <w:spacing w:line="240" w:lineRule="auto"/>
-              <w:rPr>
-                <w:rFonts w:ascii="Abadi" w:hAnsi="Abadi"/>
-                <w:sz w:val="20"/>
-              </w:rPr>
-            </w:pPr>
-            <w:r>
-              <w:rPr>
-                <w:rFonts w:ascii="Abadi" w:hAnsi="Abadi"/>
-                <w:sz w:val="20"/>
-              </w:rPr>
-              <w:t>You can choose to lose your action to “stop, drop and roll”, thereby removing all burning dice.</w:t>
+              <w:t xml:space="preserve">Frozen behaves </w:t>
+            </w:r>
+            <w:proofErr w:type="gramStart"/>
+            <w:r>
+              <w:rPr>
+                <w:rFonts w:ascii="Abadi" w:hAnsi="Abadi"/>
+                <w:sz w:val="20"/>
+              </w:rPr>
+              <w:t>similar to</w:t>
+            </w:r>
+            <w:proofErr w:type="gramEnd"/>
+            <w:r>
+              <w:rPr>
+                <w:rFonts w:ascii="Abadi" w:hAnsi="Abadi"/>
+                <w:sz w:val="20"/>
+              </w:rPr>
+              <w:t xml:space="preserve"> Stun.</w:t>
+            </w:r>
+          </w:p>
+          <w:p>
+            <w:pPr>
+              <w:pStyle w:val="ListParagraph"/>
+              <w:numPr>
+                <w:ilvl w:val="0"/>
+                <w:numId w:val="6"/>
+              </w:numPr>
+              <w:spacing w:line="240" w:lineRule="auto"/>
+              <w:rPr>
+                <w:rFonts w:ascii="Abadi" w:hAnsi="Abadi"/>
+                <w:sz w:val="20"/>
+              </w:rPr>
+            </w:pPr>
+            <w:r>
+              <w:rPr>
+                <w:rFonts w:ascii="Abadi" w:hAnsi="Abadi"/>
+                <w:sz w:val="20"/>
+              </w:rPr>
+              <w:t>You cannot act.</w:t>
+            </w:r>
+          </w:p>
+          <w:p>
+            <w:pPr>
+              <w:pStyle w:val="ListParagraph"/>
+              <w:numPr>
+                <w:ilvl w:val="0"/>
+                <w:numId w:val="6"/>
+              </w:numPr>
+              <w:spacing w:line="240" w:lineRule="auto"/>
+              <w:rPr>
+                <w:rFonts w:ascii="Abadi" w:hAnsi="Abadi"/>
+                <w:sz w:val="20"/>
+              </w:rPr>
+            </w:pPr>
+            <w:r>
+              <w:rPr>
+                <w:rFonts w:ascii="Abadi" w:hAnsi="Abadi"/>
+                <w:sz w:val="20"/>
+              </w:rPr>
+              <w:t>You defend at -2.</w:t>
+            </w:r>
+          </w:p>
+          <w:p>
+            <w:pPr>
+              <w:pStyle w:val="ListParagraph"/>
+              <w:numPr>
+                <w:ilvl w:val="0"/>
+                <w:numId w:val="6"/>
+              </w:numPr>
+              <w:spacing w:line="240" w:lineRule="auto"/>
+              <w:rPr>
+                <w:rFonts w:ascii="Abadi" w:hAnsi="Abadi"/>
+                <w:sz w:val="20"/>
+              </w:rPr>
+            </w:pPr>
+            <w:r>
+              <w:rPr>
+                <w:rFonts w:ascii="Abadi" w:hAnsi="Abadi"/>
+                <w:sz w:val="20"/>
+              </w:rPr>
+              <w:t>You gain Armor 4/4/0.</w:t>
+            </w:r>
+            <w:bookmarkStart w:id="0" w:name="_GoBack"/>
+            <w:bookmarkEnd w:id="0"/>
+          </w:p>
+          <w:p>
+            <w:pPr>
+              <w:pStyle w:val="ListParagraph"/>
+              <w:numPr>
+                <w:ilvl w:val="0"/>
+                <w:numId w:val="6"/>
+              </w:numPr>
+              <w:spacing w:line="240" w:lineRule="auto"/>
+              <w:rPr>
+                <w:rFonts w:ascii="Abadi" w:hAnsi="Abadi"/>
+                <w:sz w:val="20"/>
+              </w:rPr>
+            </w:pPr>
+            <w:r>
+              <w:rPr>
+                <w:rFonts w:ascii="Abadi" w:hAnsi="Abadi"/>
+                <w:sz w:val="20"/>
+              </w:rPr>
+              <w:t>Frozen does not stack.</w:t>
+            </w:r>
+          </w:p>
+          <w:p>
+            <w:pPr>
+              <w:pStyle w:val="ListParagraph"/>
+              <w:numPr>
+                <w:ilvl w:val="0"/>
+                <w:numId w:val="6"/>
+              </w:numPr>
+              <w:spacing w:line="240" w:lineRule="auto"/>
+              <w:rPr>
+                <w:rFonts w:ascii="Abadi" w:hAnsi="Abadi"/>
+                <w:sz w:val="20"/>
+              </w:rPr>
+            </w:pPr>
+            <w:r>
+              <w:rPr>
+                <w:rFonts w:ascii="Abadi" w:hAnsi="Abadi"/>
+                <w:sz w:val="20"/>
+              </w:rPr>
+              <w:t>Frozen ends once you lose one action.</w:t>
+            </w:r>
+          </w:p>
+          <w:p>
+            <w:pPr>
+              <w:pStyle w:val="ListParagraph"/>
+              <w:numPr>
+                <w:ilvl w:val="0"/>
+                <w:numId w:val="6"/>
+              </w:numPr>
+              <w:spacing w:line="240" w:lineRule="auto"/>
+              <w:rPr>
+                <w:rFonts w:ascii="Abadi" w:hAnsi="Abadi"/>
+                <w:sz w:val="20"/>
+              </w:rPr>
+            </w:pPr>
+            <w:r>
+              <w:rPr>
+                <w:rFonts w:ascii="Abadi" w:hAnsi="Abadi"/>
+                <w:sz w:val="20"/>
+              </w:rPr>
+              <w:t>If you are attacked and take damage, the status ends immediately.</w:t>
             </w:r>
           </w:p>
         </w:tc>
@@ -7844,7 +7936,7 @@
                 <w:rFonts w:ascii="Abadi" w:hAnsi="Abadi"/>
                 <w:sz w:val="20"/>
               </w:rPr>
-              <w:t>Immersed</w:t>
+              <w:t>Ignite</w:t>
             </w:r>
           </w:p>
         </w:tc>
@@ -7870,128 +7962,91 @@
                 <w:rFonts w:ascii="Abadi" w:hAnsi="Abadi"/>
                 <w:sz w:val="20"/>
               </w:rPr>
-              <w:t>You are in a dream-like state, unable to sense the real world around you.</w:t>
-            </w:r>
-          </w:p>
-          <w:p>
-            <w:pPr>
-              <w:pStyle w:val="ListParagraph"/>
-              <w:numPr>
-                <w:ilvl w:val="0"/>
-                <w:numId w:val="6"/>
-              </w:numPr>
-              <w:spacing w:line="240" w:lineRule="auto"/>
-              <w:rPr>
-                <w:rFonts w:ascii="Abadi" w:hAnsi="Abadi"/>
-                <w:sz w:val="20"/>
-              </w:rPr>
-            </w:pPr>
-            <w:r>
-              <w:rPr>
-                <w:rFonts w:ascii="Abadi" w:hAnsi="Abadi"/>
-                <w:sz w:val="20"/>
-              </w:rPr>
-              <w:t xml:space="preserve">You believe you are </w:t>
-            </w:r>
-            <w:proofErr w:type="gramStart"/>
-            <w:r>
-              <w:rPr>
-                <w:rFonts w:ascii="Abadi" w:hAnsi="Abadi"/>
-                <w:sz w:val="20"/>
-              </w:rPr>
-              <w:t>taking action</w:t>
-            </w:r>
-            <w:proofErr w:type="gramEnd"/>
-            <w:r>
-              <w:rPr>
-                <w:rFonts w:ascii="Abadi" w:hAnsi="Abadi"/>
-                <w:sz w:val="20"/>
-              </w:rPr>
-              <w:t>, but are really just standing there muttering to yourself.</w:t>
-            </w:r>
-          </w:p>
-          <w:p>
-            <w:pPr>
-              <w:pStyle w:val="ListParagraph"/>
-              <w:numPr>
-                <w:ilvl w:val="0"/>
-                <w:numId w:val="6"/>
-              </w:numPr>
-              <w:spacing w:line="240" w:lineRule="auto"/>
-              <w:rPr>
-                <w:rFonts w:ascii="Abadi" w:hAnsi="Abadi"/>
-                <w:sz w:val="20"/>
-              </w:rPr>
-            </w:pPr>
-            <w:r>
-              <w:rPr>
-                <w:rFonts w:ascii="Abadi" w:hAnsi="Abadi"/>
-                <w:sz w:val="20"/>
-              </w:rPr>
-              <w:t>You reflexively defend yourself at -4, but get no benefit from bonus dodges or blocks.</w:t>
-            </w:r>
-          </w:p>
-          <w:p>
-            <w:pPr>
-              <w:pStyle w:val="ListParagraph"/>
-              <w:numPr>
-                <w:ilvl w:val="0"/>
-                <w:numId w:val="6"/>
-              </w:numPr>
-              <w:spacing w:line="240" w:lineRule="auto"/>
-              <w:rPr>
-                <w:rFonts w:ascii="Abadi" w:hAnsi="Abadi"/>
-                <w:sz w:val="20"/>
-              </w:rPr>
-            </w:pPr>
-            <w:r>
-              <w:rPr>
-                <w:rFonts w:ascii="Abadi" w:hAnsi="Abadi"/>
-                <w:sz w:val="20"/>
-              </w:rPr>
-              <w:t>Immersed does not stack, but the save is reset.</w:t>
-            </w:r>
-          </w:p>
-          <w:p>
-            <w:pPr>
-              <w:pStyle w:val="ListParagraph"/>
-              <w:numPr>
-                <w:ilvl w:val="0"/>
-                <w:numId w:val="6"/>
-              </w:numPr>
-              <w:spacing w:line="240" w:lineRule="auto"/>
-              <w:rPr>
-                <w:rFonts w:ascii="Abadi" w:hAnsi="Abadi"/>
-                <w:sz w:val="20"/>
-              </w:rPr>
-            </w:pPr>
-            <w:r>
-              <w:rPr>
-                <w:rFonts w:ascii="Abadi" w:hAnsi="Abadi"/>
-                <w:sz w:val="20"/>
-              </w:rPr>
-              <w:t>Immersed has an ongoing save.</w:t>
-            </w:r>
-          </w:p>
-          <w:p>
-            <w:pPr>
-              <w:pStyle w:val="ListParagraph"/>
-              <w:numPr>
-                <w:ilvl w:val="0"/>
-                <w:numId w:val="6"/>
-              </w:numPr>
-              <w:spacing w:line="240" w:lineRule="auto"/>
-              <w:rPr>
-                <w:rFonts w:ascii="Abadi" w:hAnsi="Abadi"/>
-                <w:sz w:val="20"/>
-              </w:rPr>
-            </w:pPr>
-            <w:r>
-              <w:rPr>
-                <w:rFonts w:ascii="Abadi" w:hAnsi="Abadi"/>
-                <w:sz w:val="20"/>
-              </w:rPr>
-              <w:t>If you are damaged while immersed, you immediately get to resave to snap out of the effect.</w:t>
+              <w:t>You take 1d6 penetrating damage each round (typed based on the specific power). If the damage die comes up 1 or 2, that die goes away next round. If the die comes up a 6, another burning die is added to the damage next round.</w:t>
+            </w:r>
+          </w:p>
+          <w:p>
+            <w:pPr>
+              <w:pStyle w:val="ListParagraph"/>
+              <w:numPr>
+                <w:ilvl w:val="0"/>
+                <w:numId w:val="6"/>
+              </w:numPr>
+              <w:spacing w:line="240" w:lineRule="auto"/>
+              <w:rPr>
+                <w:rFonts w:ascii="Abadi" w:hAnsi="Abadi"/>
+                <w:sz w:val="20"/>
+              </w:rPr>
+            </w:pPr>
+            <w:r>
+              <w:rPr>
+                <w:rFonts w:ascii="Abadi" w:hAnsi="Abadi"/>
+                <w:sz w:val="20"/>
+              </w:rPr>
+              <w:t xml:space="preserve">There is no ongoing save for Ignite. </w:t>
+            </w:r>
+          </w:p>
+          <w:p>
+            <w:pPr>
+              <w:pStyle w:val="ListParagraph"/>
+              <w:numPr>
+                <w:ilvl w:val="0"/>
+                <w:numId w:val="6"/>
+              </w:numPr>
+              <w:spacing w:line="240" w:lineRule="auto"/>
+              <w:rPr>
+                <w:rFonts w:ascii="Abadi" w:hAnsi="Abadi"/>
+                <w:sz w:val="20"/>
+              </w:rPr>
+            </w:pPr>
+            <w:r>
+              <w:rPr>
+                <w:rFonts w:ascii="Abadi" w:hAnsi="Abadi"/>
+                <w:sz w:val="20"/>
+              </w:rPr>
+              <w:t>Ignite does not stack with itself.</w:t>
+            </w:r>
+          </w:p>
+          <w:p>
+            <w:pPr>
+              <w:pStyle w:val="ListParagraph"/>
+              <w:numPr>
+                <w:ilvl w:val="0"/>
+                <w:numId w:val="6"/>
+              </w:numPr>
+              <w:spacing w:line="240" w:lineRule="auto"/>
+              <w:rPr>
+                <w:rFonts w:ascii="Abadi" w:hAnsi="Abadi"/>
+                <w:sz w:val="20"/>
+              </w:rPr>
+            </w:pPr>
+            <w:r>
+              <w:rPr>
+                <w:rFonts w:ascii="Abadi" w:hAnsi="Abadi"/>
+                <w:sz w:val="20"/>
+              </w:rPr>
+              <w:t>Ignite ends when all burning dice are gone.</w:t>
+            </w:r>
+          </w:p>
+          <w:p>
+            <w:pPr>
+              <w:pStyle w:val="ListParagraph"/>
+              <w:numPr>
+                <w:ilvl w:val="0"/>
+                <w:numId w:val="6"/>
+              </w:numPr>
+              <w:spacing w:line="240" w:lineRule="auto"/>
+              <w:rPr>
+                <w:rFonts w:ascii="Abadi" w:hAnsi="Abadi"/>
+                <w:sz w:val="20"/>
+              </w:rPr>
+            </w:pPr>
+            <w:r>
+              <w:rPr>
+                <w:rFonts w:ascii="Abadi" w:hAnsi="Abadi"/>
+                <w:sz w:val="20"/>
+              </w:rPr>
+              <w:t>You can choose to lose your action to “stop, drop and roll”, thereby removing all burning dice.</w:t>
             </w:r>
           </w:p>
         </w:tc>
@@ -8013,7 +8068,7 @@
                 <w:rFonts w:ascii="Abadi" w:hAnsi="Abadi"/>
                 <w:sz w:val="20"/>
               </w:rPr>
-              <w:t>Impaired(x)</w:t>
+              <w:t>Immersed</w:t>
             </w:r>
           </w:p>
         </w:tc>
@@ -8039,91 +8094,128 @@
                 <w:rFonts w:ascii="Abadi" w:hAnsi="Abadi"/>
                 <w:sz w:val="20"/>
               </w:rPr>
-              <w:t>Accuracy -1(x)</w:t>
-            </w:r>
-          </w:p>
-          <w:p>
-            <w:pPr>
-              <w:pStyle w:val="ListParagraph"/>
-              <w:numPr>
-                <w:ilvl w:val="0"/>
-                <w:numId w:val="6"/>
-              </w:numPr>
-              <w:spacing w:line="240" w:lineRule="auto"/>
-              <w:rPr>
-                <w:rFonts w:ascii="Abadi" w:hAnsi="Abadi"/>
-                <w:sz w:val="20"/>
-              </w:rPr>
-            </w:pPr>
-            <w:r>
-              <w:rPr>
-                <w:rFonts w:ascii="Abadi" w:hAnsi="Abadi"/>
-                <w:sz w:val="20"/>
-              </w:rPr>
-              <w:t>Defenses -1(x)</w:t>
-            </w:r>
-          </w:p>
-          <w:p>
-            <w:pPr>
-              <w:pStyle w:val="ListParagraph"/>
-              <w:numPr>
-                <w:ilvl w:val="0"/>
-                <w:numId w:val="6"/>
-              </w:numPr>
-              <w:spacing w:line="240" w:lineRule="auto"/>
-              <w:rPr>
-                <w:rFonts w:ascii="Abadi" w:hAnsi="Abadi"/>
-                <w:sz w:val="20"/>
-              </w:rPr>
-            </w:pPr>
-            <w:r>
-              <w:rPr>
-                <w:rFonts w:ascii="Abadi" w:hAnsi="Abadi"/>
-                <w:sz w:val="20"/>
-              </w:rPr>
-              <w:t>Skills -1(x)</w:t>
-            </w:r>
-          </w:p>
-          <w:p>
-            <w:pPr>
-              <w:pStyle w:val="ListParagraph"/>
-              <w:numPr>
-                <w:ilvl w:val="0"/>
-                <w:numId w:val="6"/>
-              </w:numPr>
-              <w:spacing w:line="240" w:lineRule="auto"/>
-              <w:rPr>
-                <w:rFonts w:ascii="Abadi" w:hAnsi="Abadi"/>
-                <w:sz w:val="20"/>
-              </w:rPr>
-            </w:pPr>
-            <w:r>
-              <w:rPr>
-                <w:rFonts w:ascii="Abadi" w:hAnsi="Abadi"/>
-                <w:sz w:val="20"/>
-              </w:rPr>
-              <w:t>Impaired might have an ongoing save (depends on the power).</w:t>
-            </w:r>
-          </w:p>
-          <w:p>
-            <w:pPr>
-              <w:pStyle w:val="ListParagraph"/>
-              <w:numPr>
-                <w:ilvl w:val="0"/>
-                <w:numId w:val="6"/>
-              </w:numPr>
-              <w:spacing w:line="240" w:lineRule="auto"/>
-              <w:rPr>
-                <w:rFonts w:ascii="Abadi" w:hAnsi="Abadi"/>
-                <w:sz w:val="20"/>
-              </w:rPr>
-            </w:pPr>
-            <w:r>
-              <w:rPr>
-                <w:rFonts w:ascii="Abadi" w:hAnsi="Abadi"/>
-                <w:sz w:val="20"/>
-              </w:rPr>
-              <w:t>Impaired stacks with itself and when it is reapplied, it is the attacker’s choice whether to increase its effect, or reset its save bonus back to zero.</w:t>
+              <w:t>You are in a dream-like state, unable to sense the real world around you.</w:t>
+            </w:r>
+          </w:p>
+          <w:p>
+            <w:pPr>
+              <w:pStyle w:val="ListParagraph"/>
+              <w:numPr>
+                <w:ilvl w:val="0"/>
+                <w:numId w:val="6"/>
+              </w:numPr>
+              <w:spacing w:line="240" w:lineRule="auto"/>
+              <w:rPr>
+                <w:rFonts w:ascii="Abadi" w:hAnsi="Abadi"/>
+                <w:sz w:val="20"/>
+              </w:rPr>
+            </w:pPr>
+            <w:r>
+              <w:rPr>
+                <w:rFonts w:ascii="Abadi" w:hAnsi="Abadi"/>
+                <w:sz w:val="20"/>
+              </w:rPr>
+              <w:t xml:space="preserve">You believe you are </w:t>
+            </w:r>
+            <w:proofErr w:type="gramStart"/>
+            <w:r>
+              <w:rPr>
+                <w:rFonts w:ascii="Abadi" w:hAnsi="Abadi"/>
+                <w:sz w:val="20"/>
+              </w:rPr>
+              <w:t>taking action</w:t>
+            </w:r>
+            <w:proofErr w:type="gramEnd"/>
+            <w:r>
+              <w:rPr>
+                <w:rFonts w:ascii="Abadi" w:hAnsi="Abadi"/>
+                <w:sz w:val="20"/>
+              </w:rPr>
+              <w:t>, but are really just standing there muttering to yourself.</w:t>
+            </w:r>
+          </w:p>
+          <w:p>
+            <w:pPr>
+              <w:pStyle w:val="ListParagraph"/>
+              <w:numPr>
+                <w:ilvl w:val="0"/>
+                <w:numId w:val="6"/>
+              </w:numPr>
+              <w:spacing w:line="240" w:lineRule="auto"/>
+              <w:rPr>
+                <w:rFonts w:ascii="Abadi" w:hAnsi="Abadi"/>
+                <w:sz w:val="20"/>
+              </w:rPr>
+            </w:pPr>
+            <w:r>
+              <w:rPr>
+                <w:rFonts w:ascii="Abadi" w:hAnsi="Abadi"/>
+                <w:sz w:val="20"/>
+              </w:rPr>
+              <w:t>You reflexively defend yourself at -4, but get no benefit from bonus dodges or blocks.</w:t>
+            </w:r>
+          </w:p>
+          <w:p>
+            <w:pPr>
+              <w:pStyle w:val="ListParagraph"/>
+              <w:numPr>
+                <w:ilvl w:val="0"/>
+                <w:numId w:val="6"/>
+              </w:numPr>
+              <w:spacing w:line="240" w:lineRule="auto"/>
+              <w:rPr>
+                <w:rFonts w:ascii="Abadi" w:hAnsi="Abadi"/>
+                <w:sz w:val="20"/>
+              </w:rPr>
+            </w:pPr>
+            <w:r>
+              <w:rPr>
+                <w:rFonts w:ascii="Abadi" w:hAnsi="Abadi"/>
+                <w:sz w:val="20"/>
+              </w:rPr>
+              <w:t>Immersed does not stack, but the save is reset.</w:t>
+            </w:r>
+          </w:p>
+          <w:p>
+            <w:pPr>
+              <w:pStyle w:val="ListParagraph"/>
+              <w:numPr>
+                <w:ilvl w:val="0"/>
+                <w:numId w:val="6"/>
+              </w:numPr>
+              <w:spacing w:line="240" w:lineRule="auto"/>
+              <w:rPr>
+                <w:rFonts w:ascii="Abadi" w:hAnsi="Abadi"/>
+                <w:sz w:val="20"/>
+              </w:rPr>
+            </w:pPr>
+            <w:r>
+              <w:rPr>
+                <w:rFonts w:ascii="Abadi" w:hAnsi="Abadi"/>
+                <w:sz w:val="20"/>
+              </w:rPr>
+              <w:t>Immersed has an ongoing save.</w:t>
+            </w:r>
+          </w:p>
+          <w:p>
+            <w:pPr>
+              <w:pStyle w:val="ListParagraph"/>
+              <w:numPr>
+                <w:ilvl w:val="0"/>
+                <w:numId w:val="6"/>
+              </w:numPr>
+              <w:spacing w:line="240" w:lineRule="auto"/>
+              <w:rPr>
+                <w:rFonts w:ascii="Abadi" w:hAnsi="Abadi"/>
+                <w:sz w:val="20"/>
+              </w:rPr>
+            </w:pPr>
+            <w:r>
+              <w:rPr>
+                <w:rFonts w:ascii="Abadi" w:hAnsi="Abadi"/>
+                <w:sz w:val="20"/>
+              </w:rPr>
+              <w:t>If you are damaged while immersed, you immediately get to resave to snap out of the effect.</w:t>
             </w:r>
           </w:p>
         </w:tc>
@@ -8145,7 +8237,7 @@
                 <w:rFonts w:ascii="Abadi" w:hAnsi="Abadi"/>
                 <w:sz w:val="20"/>
               </w:rPr>
-              <w:t>Invisible</w:t>
+              <w:t>Impaired(x)</w:t>
             </w:r>
           </w:p>
         </w:tc>
@@ -8171,49 +8263,91 @@
                 <w:rFonts w:ascii="Abadi" w:hAnsi="Abadi"/>
                 <w:sz w:val="20"/>
               </w:rPr>
-              <w:t>Melee Defense +2</w:t>
-            </w:r>
-          </w:p>
-          <w:p>
-            <w:pPr>
-              <w:pStyle w:val="ListParagraph"/>
-              <w:numPr>
-                <w:ilvl w:val="0"/>
-                <w:numId w:val="6"/>
-              </w:numPr>
-              <w:spacing w:line="240" w:lineRule="auto"/>
-              <w:rPr>
-                <w:rFonts w:ascii="Abadi" w:hAnsi="Abadi"/>
-                <w:sz w:val="20"/>
-              </w:rPr>
-            </w:pPr>
-            <w:r>
-              <w:rPr>
-                <w:rFonts w:ascii="Abadi" w:hAnsi="Abadi"/>
-                <w:sz w:val="20"/>
-              </w:rPr>
-              <w:t>Missile Defense +4</w:t>
-            </w:r>
-          </w:p>
-          <w:p>
-            <w:pPr>
-              <w:pStyle w:val="ListParagraph"/>
-              <w:numPr>
-                <w:ilvl w:val="0"/>
-                <w:numId w:val="6"/>
-              </w:numPr>
-              <w:spacing w:line="240" w:lineRule="auto"/>
-              <w:rPr>
-                <w:rFonts w:ascii="Abadi" w:hAnsi="Abadi"/>
-                <w:sz w:val="20"/>
-              </w:rPr>
-            </w:pPr>
-            <w:r>
-              <w:rPr>
-                <w:rFonts w:ascii="Abadi" w:hAnsi="Abadi"/>
-                <w:sz w:val="20"/>
-              </w:rPr>
-              <w:t>Attack +2</w:t>
+              <w:t>Accuracy -1(x)</w:t>
+            </w:r>
+          </w:p>
+          <w:p>
+            <w:pPr>
+              <w:pStyle w:val="ListParagraph"/>
+              <w:numPr>
+                <w:ilvl w:val="0"/>
+                <w:numId w:val="6"/>
+              </w:numPr>
+              <w:spacing w:line="240" w:lineRule="auto"/>
+              <w:rPr>
+                <w:rFonts w:ascii="Abadi" w:hAnsi="Abadi"/>
+                <w:sz w:val="20"/>
+              </w:rPr>
+            </w:pPr>
+            <w:r>
+              <w:rPr>
+                <w:rFonts w:ascii="Abadi" w:hAnsi="Abadi"/>
+                <w:sz w:val="20"/>
+              </w:rPr>
+              <w:t>Defenses -1(x)</w:t>
+            </w:r>
+          </w:p>
+          <w:p>
+            <w:pPr>
+              <w:pStyle w:val="ListParagraph"/>
+              <w:numPr>
+                <w:ilvl w:val="0"/>
+                <w:numId w:val="6"/>
+              </w:numPr>
+              <w:spacing w:line="240" w:lineRule="auto"/>
+              <w:rPr>
+                <w:rFonts w:ascii="Abadi" w:hAnsi="Abadi"/>
+                <w:sz w:val="20"/>
+              </w:rPr>
+            </w:pPr>
+            <w:r>
+              <w:rPr>
+                <w:rFonts w:ascii="Abadi" w:hAnsi="Abadi"/>
+                <w:sz w:val="20"/>
+              </w:rPr>
+              <w:t>Skills -1(x)</w:t>
+            </w:r>
+          </w:p>
+          <w:p>
+            <w:pPr>
+              <w:pStyle w:val="ListParagraph"/>
+              <w:numPr>
+                <w:ilvl w:val="0"/>
+                <w:numId w:val="6"/>
+              </w:numPr>
+              <w:spacing w:line="240" w:lineRule="auto"/>
+              <w:rPr>
+                <w:rFonts w:ascii="Abadi" w:hAnsi="Abadi"/>
+                <w:sz w:val="20"/>
+              </w:rPr>
+            </w:pPr>
+            <w:r>
+              <w:rPr>
+                <w:rFonts w:ascii="Abadi" w:hAnsi="Abadi"/>
+                <w:sz w:val="20"/>
+              </w:rPr>
+              <w:t>Impaired might have an ongoing save (depends on the power).</w:t>
+            </w:r>
+          </w:p>
+          <w:p>
+            <w:pPr>
+              <w:pStyle w:val="ListParagraph"/>
+              <w:numPr>
+                <w:ilvl w:val="0"/>
+                <w:numId w:val="6"/>
+              </w:numPr>
+              <w:spacing w:line="240" w:lineRule="auto"/>
+              <w:rPr>
+                <w:rFonts w:ascii="Abadi" w:hAnsi="Abadi"/>
+                <w:sz w:val="20"/>
+              </w:rPr>
+            </w:pPr>
+            <w:r>
+              <w:rPr>
+                <w:rFonts w:ascii="Abadi" w:hAnsi="Abadi"/>
+                <w:sz w:val="20"/>
+              </w:rPr>
+              <w:t>Impaired stacks with itself and when it is reapplied, it is the attacker’s choice whether to increase its effect, or reset its save bonus back to zero.</w:t>
             </w:r>
           </w:p>
         </w:tc>
@@ -8235,7 +8369,7 @@
                 <w:rFonts w:ascii="Abadi" w:hAnsi="Abadi"/>
                 <w:sz w:val="20"/>
               </w:rPr>
-              <w:t>Pacified</w:t>
+              <w:t>Locked</w:t>
             </w:r>
           </w:p>
         </w:tc>
@@ -8261,91 +8395,91 @@
                 <w:rFonts w:ascii="Abadi" w:hAnsi="Abadi"/>
                 <w:sz w:val="20"/>
               </w:rPr>
-              <w:t>You cannot attack or take hostile action.</w:t>
-            </w:r>
-          </w:p>
-          <w:p>
-            <w:pPr>
-              <w:pStyle w:val="ListParagraph"/>
-              <w:numPr>
-                <w:ilvl w:val="0"/>
-                <w:numId w:val="6"/>
-              </w:numPr>
-              <w:spacing w:line="240" w:lineRule="auto"/>
-              <w:rPr>
-                <w:rFonts w:ascii="Abadi" w:hAnsi="Abadi"/>
-                <w:sz w:val="20"/>
-              </w:rPr>
-            </w:pPr>
-            <w:r>
-              <w:rPr>
-                <w:rFonts w:ascii="Abadi" w:hAnsi="Abadi"/>
-                <w:sz w:val="20"/>
-              </w:rPr>
-              <w:t>You can take actions that buff or assist your allies, or affect you.</w:t>
-            </w:r>
-          </w:p>
-          <w:p>
-            <w:pPr>
-              <w:pStyle w:val="ListParagraph"/>
-              <w:numPr>
-                <w:ilvl w:val="0"/>
-                <w:numId w:val="6"/>
-              </w:numPr>
-              <w:spacing w:line="240" w:lineRule="auto"/>
-              <w:rPr>
-                <w:rFonts w:ascii="Abadi" w:hAnsi="Abadi"/>
-                <w:sz w:val="20"/>
-              </w:rPr>
-            </w:pPr>
-            <w:r>
-              <w:rPr>
-                <w:rFonts w:ascii="Abadi" w:hAnsi="Abadi"/>
-                <w:sz w:val="20"/>
-              </w:rPr>
-              <w:t>Pacified does not stack, but the save is reset.</w:t>
-            </w:r>
-          </w:p>
-          <w:p>
-            <w:pPr>
-              <w:pStyle w:val="ListParagraph"/>
-              <w:numPr>
-                <w:ilvl w:val="0"/>
-                <w:numId w:val="6"/>
-              </w:numPr>
-              <w:spacing w:line="240" w:lineRule="auto"/>
-              <w:rPr>
-                <w:rFonts w:ascii="Abadi" w:hAnsi="Abadi"/>
-                <w:sz w:val="20"/>
-              </w:rPr>
-            </w:pPr>
-            <w:r>
-              <w:rPr>
-                <w:rFonts w:ascii="Abadi" w:hAnsi="Abadi"/>
-                <w:sz w:val="20"/>
-              </w:rPr>
-              <w:t>Pacified has an ongoing save.</w:t>
-            </w:r>
-          </w:p>
-          <w:p>
-            <w:pPr>
-              <w:pStyle w:val="ListParagraph"/>
-              <w:numPr>
-                <w:ilvl w:val="0"/>
-                <w:numId w:val="6"/>
-              </w:numPr>
-              <w:spacing w:line="240" w:lineRule="auto"/>
-              <w:rPr>
-                <w:rFonts w:ascii="Abadi" w:hAnsi="Abadi"/>
-                <w:sz w:val="20"/>
-              </w:rPr>
-            </w:pPr>
-            <w:r>
-              <w:rPr>
-                <w:rFonts w:ascii="Abadi" w:hAnsi="Abadi"/>
-                <w:sz w:val="20"/>
-              </w:rPr>
-              <w:t>If you are attacked and take damage, the status ends immediately.</w:t>
+              <w:t>You must perform the same action you performed last round.</w:t>
+            </w:r>
+          </w:p>
+          <w:p>
+            <w:pPr>
+              <w:pStyle w:val="ListParagraph"/>
+              <w:numPr>
+                <w:ilvl w:val="0"/>
+                <w:numId w:val="6"/>
+              </w:numPr>
+              <w:spacing w:line="240" w:lineRule="auto"/>
+              <w:rPr>
+                <w:rFonts w:ascii="Abadi" w:hAnsi="Abadi"/>
+                <w:sz w:val="20"/>
+              </w:rPr>
+            </w:pPr>
+            <w:r>
+              <w:rPr>
+                <w:rFonts w:ascii="Abadi" w:hAnsi="Abadi"/>
+                <w:sz w:val="20"/>
+              </w:rPr>
+              <w:t>So, if you made a ½ move and attacked an enemy, you must make a ½ move and attempt to attack the same enemy.</w:t>
+            </w:r>
+          </w:p>
+          <w:p>
+            <w:pPr>
+              <w:pStyle w:val="ListParagraph"/>
+              <w:numPr>
+                <w:ilvl w:val="0"/>
+                <w:numId w:val="6"/>
+              </w:numPr>
+              <w:spacing w:line="240" w:lineRule="auto"/>
+              <w:rPr>
+                <w:rFonts w:ascii="Abadi" w:hAnsi="Abadi"/>
+                <w:sz w:val="20"/>
+              </w:rPr>
+            </w:pPr>
+            <w:r>
+              <w:rPr>
+                <w:rFonts w:ascii="Abadi" w:hAnsi="Abadi"/>
+                <w:sz w:val="20"/>
+              </w:rPr>
+              <w:t>Locked does not stack.</w:t>
+            </w:r>
+          </w:p>
+          <w:p>
+            <w:pPr>
+              <w:pStyle w:val="ListParagraph"/>
+              <w:numPr>
+                <w:ilvl w:val="0"/>
+                <w:numId w:val="6"/>
+              </w:numPr>
+              <w:spacing w:line="240" w:lineRule="auto"/>
+              <w:rPr>
+                <w:rFonts w:ascii="Abadi" w:hAnsi="Abadi"/>
+                <w:sz w:val="20"/>
+              </w:rPr>
+            </w:pPr>
+            <w:r>
+              <w:rPr>
+                <w:rFonts w:ascii="Abadi" w:hAnsi="Abadi"/>
+                <w:sz w:val="20"/>
+              </w:rPr>
+              <w:t>Locked has an ongoing save.</w:t>
+            </w:r>
+          </w:p>
+          <w:p>
+            <w:pPr>
+              <w:pStyle w:val="ListParagraph"/>
+              <w:numPr>
+                <w:ilvl w:val="0"/>
+                <w:numId w:val="6"/>
+              </w:numPr>
+              <w:spacing w:line="240" w:lineRule="auto"/>
+              <w:rPr>
+                <w:rFonts w:ascii="Abadi" w:hAnsi="Abadi"/>
+                <w:sz w:val="20"/>
+              </w:rPr>
+            </w:pPr>
+            <w:r>
+              <w:rPr>
+                <w:rFonts w:ascii="Abadi" w:hAnsi="Abadi"/>
+                <w:sz w:val="20"/>
+              </w:rPr>
+              <w:t>If you are attacked, the status ends immediately.</w:t>
             </w:r>
           </w:p>
         </w:tc>
@@ -8367,7 +8501,7 @@
                 <w:rFonts w:ascii="Abadi" w:hAnsi="Abadi"/>
                 <w:sz w:val="20"/>
               </w:rPr>
-              <w:t>Prone</w:t>
+              <w:t>Invisible</w:t>
             </w:r>
           </w:p>
         </w:tc>
@@ -8393,70 +8527,49 @@
                 <w:rFonts w:ascii="Abadi" w:hAnsi="Abadi"/>
                 <w:sz w:val="20"/>
               </w:rPr>
-              <w:t>Accuracy -2</w:t>
-            </w:r>
-          </w:p>
-          <w:p>
-            <w:pPr>
-              <w:pStyle w:val="ListParagraph"/>
-              <w:numPr>
-                <w:ilvl w:val="0"/>
-                <w:numId w:val="6"/>
-              </w:numPr>
-              <w:spacing w:line="240" w:lineRule="auto"/>
-              <w:rPr>
-                <w:rFonts w:ascii="Abadi" w:hAnsi="Abadi"/>
-                <w:sz w:val="20"/>
-              </w:rPr>
-            </w:pPr>
-            <w:r>
-              <w:rPr>
-                <w:rFonts w:ascii="Abadi" w:hAnsi="Abadi"/>
-                <w:sz w:val="20"/>
-              </w:rPr>
-              <w:t>Defense -2</w:t>
-            </w:r>
-          </w:p>
-          <w:p>
-            <w:pPr>
-              <w:pStyle w:val="ListParagraph"/>
-              <w:numPr>
-                <w:ilvl w:val="0"/>
-                <w:numId w:val="6"/>
-              </w:numPr>
-              <w:spacing w:line="240" w:lineRule="auto"/>
-              <w:rPr>
-                <w:rFonts w:ascii="Abadi" w:hAnsi="Abadi"/>
-                <w:sz w:val="20"/>
-              </w:rPr>
-            </w:pPr>
-            <w:r>
-              <w:rPr>
-                <w:rFonts w:ascii="Abadi" w:hAnsi="Abadi"/>
-                <w:sz w:val="20"/>
-              </w:rPr>
-              <w:t>It takes ½ action to get on your feet.</w:t>
-            </w:r>
-          </w:p>
-          <w:p>
-            <w:pPr>
-              <w:pStyle w:val="ListParagraph"/>
-              <w:numPr>
-                <w:ilvl w:val="0"/>
-                <w:numId w:val="6"/>
-              </w:numPr>
-              <w:spacing w:line="240" w:lineRule="auto"/>
-              <w:rPr>
-                <w:rFonts w:ascii="Abadi" w:hAnsi="Abadi"/>
-                <w:sz w:val="20"/>
-              </w:rPr>
-            </w:pPr>
-            <w:r>
-              <w:rPr>
-                <w:rFonts w:ascii="Abadi" w:hAnsi="Abadi"/>
-                <w:sz w:val="20"/>
-              </w:rPr>
-              <w:t>You have no zone of control, and cannot get disengage attacks.</w:t>
+              <w:t>Melee Defense +2</w:t>
+            </w:r>
+          </w:p>
+          <w:p>
+            <w:pPr>
+              <w:pStyle w:val="ListParagraph"/>
+              <w:numPr>
+                <w:ilvl w:val="0"/>
+                <w:numId w:val="6"/>
+              </w:numPr>
+              <w:spacing w:line="240" w:lineRule="auto"/>
+              <w:rPr>
+                <w:rFonts w:ascii="Abadi" w:hAnsi="Abadi"/>
+                <w:sz w:val="20"/>
+              </w:rPr>
+            </w:pPr>
+            <w:r>
+              <w:rPr>
+                <w:rFonts w:ascii="Abadi" w:hAnsi="Abadi"/>
+                <w:sz w:val="20"/>
+              </w:rPr>
+              <w:t>Missile Defense +4</w:t>
+            </w:r>
+          </w:p>
+          <w:p>
+            <w:pPr>
+              <w:pStyle w:val="ListParagraph"/>
+              <w:numPr>
+                <w:ilvl w:val="0"/>
+                <w:numId w:val="6"/>
+              </w:numPr>
+              <w:spacing w:line="240" w:lineRule="auto"/>
+              <w:rPr>
+                <w:rFonts w:ascii="Abadi" w:hAnsi="Abadi"/>
+                <w:sz w:val="20"/>
+              </w:rPr>
+            </w:pPr>
+            <w:r>
+              <w:rPr>
+                <w:rFonts w:ascii="Abadi" w:hAnsi="Abadi"/>
+                <w:sz w:val="20"/>
+              </w:rPr>
+              <w:t>Attack +2</w:t>
             </w:r>
           </w:p>
         </w:tc>
@@ -8478,7 +8591,8 @@
                 <w:rFonts w:ascii="Abadi" w:hAnsi="Abadi"/>
                 <w:sz w:val="20"/>
               </w:rPr>
-              <w:t>Restrained</w:t>
+              <w:lastRenderedPageBreak/>
+              <w:t>Pacified</w:t>
             </w:r>
           </w:p>
         </w:tc>
@@ -8504,49 +8618,91 @@
                 <w:rFonts w:ascii="Abadi" w:hAnsi="Abadi"/>
                 <w:sz w:val="20"/>
               </w:rPr>
-              <w:t>You drop anything you are holding.</w:t>
-            </w:r>
-          </w:p>
-          <w:p>
-            <w:pPr>
-              <w:pStyle w:val="ListParagraph"/>
-              <w:numPr>
-                <w:ilvl w:val="0"/>
-                <w:numId w:val="6"/>
-              </w:numPr>
-              <w:spacing w:line="240" w:lineRule="auto"/>
-              <w:rPr>
-                <w:rFonts w:ascii="Abadi" w:hAnsi="Abadi"/>
-                <w:sz w:val="20"/>
-              </w:rPr>
-            </w:pPr>
-            <w:r>
-              <w:rPr>
-                <w:rFonts w:ascii="Abadi" w:hAnsi="Abadi"/>
-                <w:sz w:val="20"/>
-              </w:rPr>
-              <w:t>You cannot use your arms/hands.</w:t>
-            </w:r>
-          </w:p>
-          <w:p>
-            <w:pPr>
-              <w:pStyle w:val="ListParagraph"/>
-              <w:numPr>
-                <w:ilvl w:val="0"/>
-                <w:numId w:val="6"/>
-              </w:numPr>
-              <w:spacing w:line="240" w:lineRule="auto"/>
-              <w:rPr>
-                <w:rFonts w:ascii="Abadi" w:hAnsi="Abadi"/>
-                <w:sz w:val="20"/>
-              </w:rPr>
-            </w:pPr>
-            <w:r>
-              <w:rPr>
-                <w:rFonts w:ascii="Abadi" w:hAnsi="Abadi"/>
-                <w:sz w:val="20"/>
-              </w:rPr>
-              <w:t>Device-based powers cannot be used.</w:t>
+              <w:t>You cannot attack or take hostile action.</w:t>
+            </w:r>
+          </w:p>
+          <w:p>
+            <w:pPr>
+              <w:pStyle w:val="ListParagraph"/>
+              <w:numPr>
+                <w:ilvl w:val="0"/>
+                <w:numId w:val="6"/>
+              </w:numPr>
+              <w:spacing w:line="240" w:lineRule="auto"/>
+              <w:rPr>
+                <w:rFonts w:ascii="Abadi" w:hAnsi="Abadi"/>
+                <w:sz w:val="20"/>
+              </w:rPr>
+            </w:pPr>
+            <w:r>
+              <w:rPr>
+                <w:rFonts w:ascii="Abadi" w:hAnsi="Abadi"/>
+                <w:sz w:val="20"/>
+              </w:rPr>
+              <w:t>You can take actions that buff or assist your allies, or affect you.</w:t>
+            </w:r>
+          </w:p>
+          <w:p>
+            <w:pPr>
+              <w:pStyle w:val="ListParagraph"/>
+              <w:numPr>
+                <w:ilvl w:val="0"/>
+                <w:numId w:val="6"/>
+              </w:numPr>
+              <w:spacing w:line="240" w:lineRule="auto"/>
+              <w:rPr>
+                <w:rFonts w:ascii="Abadi" w:hAnsi="Abadi"/>
+                <w:sz w:val="20"/>
+              </w:rPr>
+            </w:pPr>
+            <w:r>
+              <w:rPr>
+                <w:rFonts w:ascii="Abadi" w:hAnsi="Abadi"/>
+                <w:sz w:val="20"/>
+              </w:rPr>
+              <w:t>Pacified does not stack, but the save is reset.</w:t>
+            </w:r>
+          </w:p>
+          <w:p>
+            <w:pPr>
+              <w:pStyle w:val="ListParagraph"/>
+              <w:numPr>
+                <w:ilvl w:val="0"/>
+                <w:numId w:val="6"/>
+              </w:numPr>
+              <w:spacing w:line="240" w:lineRule="auto"/>
+              <w:rPr>
+                <w:rFonts w:ascii="Abadi" w:hAnsi="Abadi"/>
+                <w:sz w:val="20"/>
+              </w:rPr>
+            </w:pPr>
+            <w:r>
+              <w:rPr>
+                <w:rFonts w:ascii="Abadi" w:hAnsi="Abadi"/>
+                <w:sz w:val="20"/>
+              </w:rPr>
+              <w:t>Pacified has an ongoing save.</w:t>
+            </w:r>
+          </w:p>
+          <w:p>
+            <w:pPr>
+              <w:pStyle w:val="ListParagraph"/>
+              <w:numPr>
+                <w:ilvl w:val="0"/>
+                <w:numId w:val="6"/>
+              </w:numPr>
+              <w:spacing w:line="240" w:lineRule="auto"/>
+              <w:rPr>
+                <w:rFonts w:ascii="Abadi" w:hAnsi="Abadi"/>
+                <w:sz w:val="20"/>
+              </w:rPr>
+            </w:pPr>
+            <w:r>
+              <w:rPr>
+                <w:rFonts w:ascii="Abadi" w:hAnsi="Abadi"/>
+                <w:sz w:val="20"/>
+              </w:rPr>
+              <w:t>If you are attacked and take damage, the status ends immediately.</w:t>
             </w:r>
           </w:p>
         </w:tc>
@@ -8568,7 +8724,7 @@
                 <w:rFonts w:ascii="Abadi" w:hAnsi="Abadi"/>
                 <w:sz w:val="20"/>
               </w:rPr>
-              <w:t>Slow(x)</w:t>
+              <w:t>Prone</w:t>
             </w:r>
           </w:p>
         </w:tc>
@@ -8594,134 +8750,70 @@
                 <w:rFonts w:ascii="Abadi" w:hAnsi="Abadi"/>
                 <w:sz w:val="20"/>
               </w:rPr>
-              <w:t>You take -2(x) to all your movement modes, and -</w:t>
-            </w:r>
-            <w:r>
-              <w:rPr>
-                <w:rFonts w:ascii="Abadi" w:hAnsi="Abadi"/>
-                <w:sz w:val="20"/>
-              </w:rPr>
-              <w:t>2</w:t>
-            </w:r>
-            <w:r>
-              <w:rPr>
-                <w:rFonts w:ascii="Abadi" w:hAnsi="Abadi"/>
-                <w:sz w:val="20"/>
-              </w:rPr>
-              <w:t>(x)</w:t>
-            </w:r>
-            <w:r>
-              <w:rPr>
-                <w:rFonts w:ascii="Abadi" w:hAnsi="Abadi"/>
-                <w:sz w:val="20"/>
-              </w:rPr>
-              <w:t xml:space="preserve"> to initiative rolls.</w:t>
-            </w:r>
-          </w:p>
-          <w:p>
-            <w:pPr>
-              <w:pStyle w:val="ListParagraph"/>
-              <w:numPr>
-                <w:ilvl w:val="0"/>
-                <w:numId w:val="6"/>
-              </w:numPr>
-              <w:spacing w:line="240" w:lineRule="auto"/>
-              <w:rPr>
-                <w:rFonts w:ascii="Abadi" w:hAnsi="Abadi"/>
-                <w:sz w:val="20"/>
-              </w:rPr>
-            </w:pPr>
-            <w:r>
-              <w:rPr>
-                <w:rFonts w:ascii="Abadi" w:hAnsi="Abadi"/>
-                <w:sz w:val="20"/>
-              </w:rPr>
-              <w:lastRenderedPageBreak/>
-              <w:t>If your initiative for a round is negative, you lose your action that turn.</w:t>
-            </w:r>
-          </w:p>
-          <w:p>
-            <w:pPr>
-              <w:pStyle w:val="ListParagraph"/>
-              <w:numPr>
-                <w:ilvl w:val="0"/>
-                <w:numId w:val="6"/>
-              </w:numPr>
-              <w:spacing w:line="240" w:lineRule="auto"/>
-              <w:rPr>
-                <w:rFonts w:ascii="Abadi" w:hAnsi="Abadi"/>
-                <w:sz w:val="20"/>
-              </w:rPr>
-            </w:pPr>
-            <w:r>
-              <w:rPr>
-                <w:rFonts w:ascii="Abadi" w:hAnsi="Abadi"/>
-                <w:sz w:val="20"/>
-              </w:rPr>
-              <w:t xml:space="preserve">There is no ongoing save for Slow. </w:t>
-            </w:r>
-          </w:p>
-          <w:p>
-            <w:pPr>
-              <w:pStyle w:val="ListParagraph"/>
-              <w:numPr>
-                <w:ilvl w:val="0"/>
-                <w:numId w:val="6"/>
-              </w:numPr>
-              <w:spacing w:line="240" w:lineRule="auto"/>
-              <w:rPr>
-                <w:rFonts w:ascii="Abadi" w:hAnsi="Abadi"/>
-                <w:sz w:val="20"/>
-              </w:rPr>
-            </w:pPr>
-            <w:r>
-              <w:rPr>
-                <w:rFonts w:ascii="Abadi" w:hAnsi="Abadi"/>
-                <w:sz w:val="20"/>
-              </w:rPr>
-              <w:t>Slow stacks with itself each time it is applied.</w:t>
-            </w:r>
-          </w:p>
-          <w:p>
-            <w:pPr>
-              <w:pStyle w:val="ListParagraph"/>
-              <w:numPr>
-                <w:ilvl w:val="0"/>
-                <w:numId w:val="6"/>
-              </w:numPr>
-              <w:spacing w:line="240" w:lineRule="auto"/>
-              <w:rPr>
-                <w:rFonts w:ascii="Abadi" w:hAnsi="Abadi"/>
-                <w:sz w:val="20"/>
-              </w:rPr>
-            </w:pPr>
-            <w:r>
-              <w:rPr>
-                <w:rFonts w:ascii="Abadi" w:hAnsi="Abadi"/>
-                <w:sz w:val="20"/>
-              </w:rPr>
-              <w:t>Slow ends only when you lose your action to its effect.</w:t>
-            </w:r>
-          </w:p>
-          <w:p>
-            <w:pPr>
-              <w:pStyle w:val="ListParagraph"/>
-              <w:numPr>
-                <w:ilvl w:val="0"/>
-                <w:numId w:val="6"/>
-              </w:numPr>
-              <w:spacing w:line="240" w:lineRule="auto"/>
-              <w:rPr>
-                <w:rFonts w:ascii="Abadi" w:hAnsi="Abadi"/>
-                <w:sz w:val="20"/>
-              </w:rPr>
-            </w:pPr>
-            <w:r>
-              <w:rPr>
-                <w:rFonts w:ascii="Abadi" w:hAnsi="Abadi"/>
-                <w:sz w:val="20"/>
-              </w:rPr>
-              <w:t>You can choose to voluntarily lose your action to shake the effects of Slow.</w:t>
+              <w:t>Accuracy -2</w:t>
+            </w:r>
+          </w:p>
+          <w:p>
+            <w:pPr>
+              <w:pStyle w:val="ListParagraph"/>
+              <w:numPr>
+                <w:ilvl w:val="0"/>
+                <w:numId w:val="6"/>
+              </w:numPr>
+              <w:spacing w:line="240" w:lineRule="auto"/>
+              <w:rPr>
+                <w:rFonts w:ascii="Abadi" w:hAnsi="Abadi"/>
+                <w:sz w:val="20"/>
+              </w:rPr>
+            </w:pPr>
+            <w:r>
+              <w:rPr>
+                <w:rFonts w:ascii="Abadi" w:hAnsi="Abadi"/>
+                <w:sz w:val="20"/>
+              </w:rPr>
+              <w:t>Defense -2</w:t>
+            </w:r>
+          </w:p>
+          <w:p>
+            <w:pPr>
+              <w:pStyle w:val="ListParagraph"/>
+              <w:numPr>
+                <w:ilvl w:val="0"/>
+                <w:numId w:val="6"/>
+              </w:numPr>
+              <w:spacing w:line="240" w:lineRule="auto"/>
+              <w:rPr>
+                <w:rFonts w:ascii="Abadi" w:hAnsi="Abadi"/>
+                <w:sz w:val="20"/>
+              </w:rPr>
+            </w:pPr>
+            <w:r>
+              <w:rPr>
+                <w:rFonts w:ascii="Abadi" w:hAnsi="Abadi"/>
+                <w:sz w:val="20"/>
+              </w:rPr>
+              <w:t>It takes ½ action to get on your feet.</w:t>
+            </w:r>
+          </w:p>
+          <w:p>
+            <w:pPr>
+              <w:pStyle w:val="ListParagraph"/>
+              <w:numPr>
+                <w:ilvl w:val="0"/>
+                <w:numId w:val="6"/>
+              </w:numPr>
+              <w:spacing w:line="240" w:lineRule="auto"/>
+              <w:rPr>
+                <w:rFonts w:ascii="Abadi" w:hAnsi="Abadi"/>
+                <w:sz w:val="20"/>
+              </w:rPr>
+            </w:pPr>
+            <w:r>
+              <w:rPr>
+                <w:rFonts w:ascii="Abadi" w:hAnsi="Abadi"/>
+                <w:sz w:val="20"/>
+              </w:rPr>
+              <w:t>You have no zone of control, and cannot get disengage attacks.</w:t>
             </w:r>
           </w:p>
         </w:tc>
@@ -8743,8 +8835,7 @@
                 <w:rFonts w:ascii="Abadi" w:hAnsi="Abadi"/>
                 <w:sz w:val="20"/>
               </w:rPr>
-              <w:lastRenderedPageBreak/>
-              <w:t>Smitten</w:t>
+              <w:t>Restrained</w:t>
             </w:r>
           </w:p>
         </w:tc>
@@ -8770,70 +8861,49 @@
                 <w:rFonts w:ascii="Abadi" w:hAnsi="Abadi"/>
                 <w:sz w:val="20"/>
               </w:rPr>
-              <w:t>You cannot attack the character who gave you this status.</w:t>
-            </w:r>
-          </w:p>
-          <w:p>
-            <w:pPr>
-              <w:pStyle w:val="ListParagraph"/>
-              <w:numPr>
-                <w:ilvl w:val="0"/>
-                <w:numId w:val="6"/>
-              </w:numPr>
-              <w:spacing w:line="240" w:lineRule="auto"/>
-              <w:rPr>
-                <w:rFonts w:ascii="Abadi" w:hAnsi="Abadi"/>
-                <w:sz w:val="20"/>
-              </w:rPr>
-            </w:pPr>
-            <w:r>
-              <w:rPr>
-                <w:rFonts w:ascii="Abadi" w:hAnsi="Abadi"/>
-                <w:sz w:val="20"/>
-              </w:rPr>
-              <w:t>Smitten does not stack.</w:t>
-            </w:r>
-          </w:p>
-          <w:p>
-            <w:pPr>
-              <w:pStyle w:val="ListParagraph"/>
-              <w:numPr>
-                <w:ilvl w:val="0"/>
-                <w:numId w:val="6"/>
-              </w:numPr>
-              <w:spacing w:line="240" w:lineRule="auto"/>
-              <w:rPr>
-                <w:rFonts w:ascii="Abadi" w:hAnsi="Abadi"/>
-                <w:sz w:val="20"/>
-              </w:rPr>
-            </w:pPr>
-            <w:r>
-              <w:rPr>
-                <w:rFonts w:ascii="Abadi" w:hAnsi="Abadi"/>
-                <w:sz w:val="20"/>
-              </w:rPr>
-              <w:t>Smitten has an ongoing save.</w:t>
-            </w:r>
-          </w:p>
-          <w:p>
-            <w:pPr>
-              <w:pStyle w:val="ListParagraph"/>
-              <w:numPr>
-                <w:ilvl w:val="0"/>
-                <w:numId w:val="6"/>
-              </w:numPr>
-              <w:spacing w:line="240" w:lineRule="auto"/>
-              <w:rPr>
-                <w:rFonts w:ascii="Abadi" w:hAnsi="Abadi"/>
-                <w:sz w:val="20"/>
-              </w:rPr>
-            </w:pPr>
-            <w:r>
-              <w:rPr>
-                <w:rFonts w:ascii="Abadi" w:hAnsi="Abadi"/>
-                <w:sz w:val="20"/>
-              </w:rPr>
-              <w:t>Smitten ends immediately if you are attacked by the opponent that gave you this status.</w:t>
+              <w:t>You drop anything you are holding.</w:t>
+            </w:r>
+          </w:p>
+          <w:p>
+            <w:pPr>
+              <w:pStyle w:val="ListParagraph"/>
+              <w:numPr>
+                <w:ilvl w:val="0"/>
+                <w:numId w:val="6"/>
+              </w:numPr>
+              <w:spacing w:line="240" w:lineRule="auto"/>
+              <w:rPr>
+                <w:rFonts w:ascii="Abadi" w:hAnsi="Abadi"/>
+                <w:sz w:val="20"/>
+              </w:rPr>
+            </w:pPr>
+            <w:r>
+              <w:rPr>
+                <w:rFonts w:ascii="Abadi" w:hAnsi="Abadi"/>
+                <w:sz w:val="20"/>
+              </w:rPr>
+              <w:t>You cannot use your arms/hands.</w:t>
+            </w:r>
+          </w:p>
+          <w:p>
+            <w:pPr>
+              <w:pStyle w:val="ListParagraph"/>
+              <w:numPr>
+                <w:ilvl w:val="0"/>
+                <w:numId w:val="6"/>
+              </w:numPr>
+              <w:spacing w:line="240" w:lineRule="auto"/>
+              <w:rPr>
+                <w:rFonts w:ascii="Abadi" w:hAnsi="Abadi"/>
+                <w:sz w:val="20"/>
+              </w:rPr>
+            </w:pPr>
+            <w:r>
+              <w:rPr>
+                <w:rFonts w:ascii="Abadi" w:hAnsi="Abadi"/>
+                <w:sz w:val="20"/>
+              </w:rPr>
+              <w:t>Device-based powers cannot be used.</w:t>
             </w:r>
           </w:p>
         </w:tc>
@@ -8855,7 +8925,7 @@
                 <w:rFonts w:ascii="Abadi" w:hAnsi="Abadi"/>
                 <w:sz w:val="20"/>
               </w:rPr>
-              <w:t>Snare</w:t>
+              <w:t>Slow(x)</w:t>
             </w:r>
           </w:p>
         </w:tc>
@@ -8881,91 +8951,133 @@
                 <w:rFonts w:ascii="Abadi" w:hAnsi="Abadi"/>
                 <w:sz w:val="20"/>
               </w:rPr>
-              <w:t>Each time you move, you roll the snare and subtract that many hexes from your movement.</w:t>
-            </w:r>
-          </w:p>
-          <w:p>
-            <w:pPr>
-              <w:pStyle w:val="ListParagraph"/>
-              <w:numPr>
-                <w:ilvl w:val="0"/>
-                <w:numId w:val="6"/>
-              </w:numPr>
-              <w:spacing w:line="240" w:lineRule="auto"/>
-              <w:rPr>
-                <w:rFonts w:ascii="Abadi" w:hAnsi="Abadi"/>
-                <w:sz w:val="20"/>
-              </w:rPr>
-            </w:pPr>
-            <w:r>
-              <w:rPr>
-                <w:rFonts w:ascii="Abadi" w:hAnsi="Abadi"/>
-                <w:sz w:val="20"/>
-              </w:rPr>
-              <w:t>If the snare reduces your movement to zero or less, you do not move, but still spend your movement action</w:t>
-            </w:r>
-          </w:p>
-          <w:p>
-            <w:pPr>
-              <w:pStyle w:val="ListParagraph"/>
-              <w:numPr>
-                <w:ilvl w:val="0"/>
-                <w:numId w:val="6"/>
-              </w:numPr>
-              <w:spacing w:line="240" w:lineRule="auto"/>
-              <w:rPr>
-                <w:rFonts w:ascii="Abadi" w:hAnsi="Abadi"/>
-                <w:sz w:val="20"/>
-              </w:rPr>
-            </w:pPr>
-            <w:r>
-              <w:rPr>
-                <w:rFonts w:ascii="Abadi" w:hAnsi="Abadi"/>
-                <w:sz w:val="20"/>
-              </w:rPr>
-              <w:t>Snares directed on characters have ongoing save.</w:t>
-            </w:r>
-          </w:p>
-          <w:p>
-            <w:pPr>
-              <w:pStyle w:val="ListParagraph"/>
-              <w:numPr>
-                <w:ilvl w:val="0"/>
-                <w:numId w:val="6"/>
-              </w:numPr>
-              <w:spacing w:line="240" w:lineRule="auto"/>
-              <w:rPr>
-                <w:rFonts w:ascii="Abadi" w:hAnsi="Abadi"/>
-                <w:sz w:val="20"/>
-              </w:rPr>
-            </w:pPr>
-            <w:r>
-              <w:rPr>
-                <w:rFonts w:ascii="Abadi" w:hAnsi="Abadi"/>
-                <w:sz w:val="20"/>
-              </w:rPr>
-              <w:t>Snares directed on an area have no ongoing save. They end once you leave the area.</w:t>
-            </w:r>
-          </w:p>
-          <w:p>
-            <w:pPr>
-              <w:pStyle w:val="ListParagraph"/>
-              <w:numPr>
-                <w:ilvl w:val="0"/>
-                <w:numId w:val="6"/>
-              </w:numPr>
-              <w:spacing w:line="240" w:lineRule="auto"/>
-              <w:rPr>
-                <w:rFonts w:ascii="Abadi" w:hAnsi="Abadi"/>
-                <w:sz w:val="20"/>
-              </w:rPr>
-            </w:pPr>
-            <w:r>
-              <w:rPr>
-                <w:rFonts w:ascii="Abadi" w:hAnsi="Abadi"/>
-                <w:sz w:val="20"/>
-              </w:rPr>
-              <w:t>Some snares have additional effects if the snare stops you from moving.</w:t>
+              <w:t>You take -2(x) to all your movement modes, and -</w:t>
+            </w:r>
+            <w:r>
+              <w:rPr>
+                <w:rFonts w:ascii="Abadi" w:hAnsi="Abadi"/>
+                <w:sz w:val="20"/>
+              </w:rPr>
+              <w:t>2</w:t>
+            </w:r>
+            <w:r>
+              <w:rPr>
+                <w:rFonts w:ascii="Abadi" w:hAnsi="Abadi"/>
+                <w:sz w:val="20"/>
+              </w:rPr>
+              <w:t>(x)</w:t>
+            </w:r>
+            <w:r>
+              <w:rPr>
+                <w:rFonts w:ascii="Abadi" w:hAnsi="Abadi"/>
+                <w:sz w:val="20"/>
+              </w:rPr>
+              <w:t xml:space="preserve"> to initiative rolls.</w:t>
+            </w:r>
+          </w:p>
+          <w:p>
+            <w:pPr>
+              <w:pStyle w:val="ListParagraph"/>
+              <w:numPr>
+                <w:ilvl w:val="0"/>
+                <w:numId w:val="6"/>
+              </w:numPr>
+              <w:spacing w:line="240" w:lineRule="auto"/>
+              <w:rPr>
+                <w:rFonts w:ascii="Abadi" w:hAnsi="Abadi"/>
+                <w:sz w:val="20"/>
+              </w:rPr>
+            </w:pPr>
+            <w:r>
+              <w:rPr>
+                <w:rFonts w:ascii="Abadi" w:hAnsi="Abadi"/>
+                <w:sz w:val="20"/>
+              </w:rPr>
+              <w:t>If your initiative for a round is negative, you lose your action that turn.</w:t>
+            </w:r>
+          </w:p>
+          <w:p>
+            <w:pPr>
+              <w:pStyle w:val="ListParagraph"/>
+              <w:numPr>
+                <w:ilvl w:val="0"/>
+                <w:numId w:val="6"/>
+              </w:numPr>
+              <w:spacing w:line="240" w:lineRule="auto"/>
+              <w:rPr>
+                <w:rFonts w:ascii="Abadi" w:hAnsi="Abadi"/>
+                <w:sz w:val="20"/>
+              </w:rPr>
+            </w:pPr>
+            <w:r>
+              <w:rPr>
+                <w:rFonts w:ascii="Abadi" w:hAnsi="Abadi"/>
+                <w:sz w:val="20"/>
+              </w:rPr>
+              <w:t xml:space="preserve">There is no ongoing save for Slow. </w:t>
+            </w:r>
+          </w:p>
+          <w:p>
+            <w:pPr>
+              <w:pStyle w:val="ListParagraph"/>
+              <w:numPr>
+                <w:ilvl w:val="0"/>
+                <w:numId w:val="6"/>
+              </w:numPr>
+              <w:spacing w:line="240" w:lineRule="auto"/>
+              <w:rPr>
+                <w:rFonts w:ascii="Abadi" w:hAnsi="Abadi"/>
+                <w:sz w:val="20"/>
+              </w:rPr>
+            </w:pPr>
+            <w:r>
+              <w:rPr>
+                <w:rFonts w:ascii="Abadi" w:hAnsi="Abadi"/>
+                <w:sz w:val="20"/>
+              </w:rPr>
+              <w:t>Slow stacks with itself each time it is applied.</w:t>
+            </w:r>
+          </w:p>
+          <w:p>
+            <w:pPr>
+              <w:pStyle w:val="ListParagraph"/>
+              <w:numPr>
+                <w:ilvl w:val="0"/>
+                <w:numId w:val="6"/>
+              </w:numPr>
+              <w:spacing w:line="240" w:lineRule="auto"/>
+              <w:rPr>
+                <w:rFonts w:ascii="Abadi" w:hAnsi="Abadi"/>
+                <w:sz w:val="20"/>
+              </w:rPr>
+            </w:pPr>
+            <w:r>
+              <w:rPr>
+                <w:rFonts w:ascii="Abadi" w:hAnsi="Abadi"/>
+                <w:sz w:val="20"/>
+              </w:rPr>
+              <w:t>Slow ends only when you lose your action to its effect.</w:t>
+            </w:r>
+          </w:p>
+          <w:p>
+            <w:pPr>
+              <w:pStyle w:val="ListParagraph"/>
+              <w:numPr>
+                <w:ilvl w:val="0"/>
+                <w:numId w:val="6"/>
+              </w:numPr>
+              <w:spacing w:line="240" w:lineRule="auto"/>
+              <w:rPr>
+                <w:rFonts w:ascii="Abadi" w:hAnsi="Abadi"/>
+                <w:sz w:val="20"/>
+              </w:rPr>
+            </w:pPr>
+            <w:r>
+              <w:rPr>
+                <w:rFonts w:ascii="Abadi" w:hAnsi="Abadi"/>
+                <w:sz w:val="20"/>
+              </w:rPr>
+              <w:t>You can choose to voluntarily lose your action to shake the effects of Slow.</w:t>
             </w:r>
           </w:p>
         </w:tc>
@@ -8987,7 +9099,7 @@
                 <w:rFonts w:ascii="Abadi" w:hAnsi="Abadi"/>
                 <w:sz w:val="20"/>
               </w:rPr>
-              <w:t>Stunned</w:t>
+              <w:t>Smitten</w:t>
             </w:r>
           </w:p>
         </w:tc>
@@ -9013,175 +9125,70 @@
                 <w:rFonts w:ascii="Abadi" w:hAnsi="Abadi"/>
                 <w:sz w:val="20"/>
               </w:rPr>
-              <w:t>All toggle powers turn off.</w:t>
-            </w:r>
-          </w:p>
-          <w:p>
-            <w:pPr>
-              <w:pStyle w:val="ListParagraph"/>
-              <w:numPr>
-                <w:ilvl w:val="0"/>
-                <w:numId w:val="6"/>
-              </w:numPr>
-              <w:spacing w:line="240" w:lineRule="auto"/>
-              <w:rPr>
-                <w:rFonts w:ascii="Abadi" w:hAnsi="Abadi"/>
-                <w:sz w:val="20"/>
-              </w:rPr>
-            </w:pPr>
-            <w:r>
-              <w:rPr>
-                <w:rFonts w:ascii="Abadi" w:hAnsi="Abadi"/>
-                <w:sz w:val="20"/>
-              </w:rPr>
-              <w:t>You can take ½ action, but only to run or fly.</w:t>
-            </w:r>
-          </w:p>
-          <w:p>
-            <w:pPr>
-              <w:pStyle w:val="ListParagraph"/>
-              <w:numPr>
-                <w:ilvl w:val="0"/>
-                <w:numId w:val="6"/>
-              </w:numPr>
-              <w:spacing w:line="240" w:lineRule="auto"/>
-              <w:rPr>
-                <w:rFonts w:ascii="Abadi" w:hAnsi="Abadi"/>
-                <w:sz w:val="20"/>
-              </w:rPr>
-            </w:pPr>
-            <w:r>
-              <w:rPr>
-                <w:rFonts w:ascii="Abadi" w:hAnsi="Abadi"/>
-                <w:sz w:val="20"/>
-              </w:rPr>
-              <w:t>You wander 1 hex for every 3 hexes moved.</w:t>
-            </w:r>
-          </w:p>
-          <w:p>
-            <w:pPr>
-              <w:pStyle w:val="ListParagraph"/>
-              <w:numPr>
-                <w:ilvl w:val="0"/>
-                <w:numId w:val="6"/>
-              </w:numPr>
-              <w:spacing w:line="240" w:lineRule="auto"/>
-              <w:rPr>
-                <w:rFonts w:ascii="Abadi" w:hAnsi="Abadi"/>
-                <w:sz w:val="20"/>
-              </w:rPr>
-            </w:pPr>
-            <w:r>
-              <w:rPr>
-                <w:rFonts w:ascii="Abadi" w:hAnsi="Abadi"/>
-                <w:sz w:val="20"/>
-              </w:rPr>
-              <w:t>You cannot activate powers (aside from run/fly).</w:t>
-            </w:r>
-          </w:p>
-          <w:p>
-            <w:pPr>
-              <w:pStyle w:val="ListParagraph"/>
-              <w:numPr>
-                <w:ilvl w:val="0"/>
-                <w:numId w:val="6"/>
-              </w:numPr>
-              <w:spacing w:line="240" w:lineRule="auto"/>
-              <w:rPr>
-                <w:rFonts w:ascii="Abadi" w:hAnsi="Abadi"/>
-                <w:sz w:val="20"/>
-              </w:rPr>
-            </w:pPr>
-            <w:r>
-              <w:rPr>
-                <w:rFonts w:ascii="Abadi" w:hAnsi="Abadi"/>
-                <w:sz w:val="20"/>
-              </w:rPr>
-              <w:t>You cannot attack.</w:t>
-            </w:r>
-          </w:p>
-          <w:p>
-            <w:pPr>
-              <w:pStyle w:val="ListParagraph"/>
-              <w:numPr>
-                <w:ilvl w:val="0"/>
-                <w:numId w:val="6"/>
-              </w:numPr>
-              <w:spacing w:line="240" w:lineRule="auto"/>
-              <w:rPr>
-                <w:rFonts w:ascii="Abadi" w:hAnsi="Abadi"/>
-                <w:sz w:val="20"/>
-              </w:rPr>
-            </w:pPr>
-            <w:r>
-              <w:rPr>
-                <w:rFonts w:ascii="Abadi" w:hAnsi="Abadi"/>
-                <w:sz w:val="20"/>
-              </w:rPr>
-              <w:t>You can defend at -2.</w:t>
-            </w:r>
-          </w:p>
-          <w:p>
-            <w:pPr>
-              <w:pStyle w:val="ListParagraph"/>
-              <w:numPr>
-                <w:ilvl w:val="0"/>
-                <w:numId w:val="6"/>
-              </w:numPr>
-              <w:spacing w:line="240" w:lineRule="auto"/>
-              <w:rPr>
-                <w:rFonts w:ascii="Abadi" w:hAnsi="Abadi"/>
-                <w:sz w:val="20"/>
-              </w:rPr>
-            </w:pPr>
-            <w:r>
-              <w:rPr>
-                <w:rFonts w:ascii="Abadi" w:hAnsi="Abadi"/>
-                <w:sz w:val="20"/>
-              </w:rPr>
-              <w:t>Stun does not have an ongoing save.</w:t>
-            </w:r>
-          </w:p>
-          <w:p>
-            <w:pPr>
-              <w:pStyle w:val="ListParagraph"/>
-              <w:numPr>
-                <w:ilvl w:val="0"/>
-                <w:numId w:val="6"/>
-              </w:numPr>
-              <w:spacing w:line="240" w:lineRule="auto"/>
-              <w:rPr>
-                <w:rFonts w:ascii="Abadi" w:hAnsi="Abadi"/>
-                <w:sz w:val="20"/>
-              </w:rPr>
-            </w:pPr>
-            <w:r>
-              <w:rPr>
-                <w:rFonts w:ascii="Abadi" w:hAnsi="Abadi"/>
-                <w:sz w:val="20"/>
-              </w:rPr>
-              <w:t>Stun does not stack.</w:t>
-            </w:r>
-          </w:p>
-          <w:p>
-            <w:pPr>
-              <w:pStyle w:val="ListParagraph"/>
-              <w:numPr>
-                <w:ilvl w:val="0"/>
-                <w:numId w:val="6"/>
-              </w:numPr>
-              <w:spacing w:line="240" w:lineRule="auto"/>
-              <w:rPr>
-                <w:rFonts w:ascii="Abadi" w:hAnsi="Abadi"/>
-                <w:sz w:val="20"/>
-              </w:rPr>
-            </w:pPr>
-            <w:r>
-              <w:rPr>
-                <w:rFonts w:ascii="Abadi" w:hAnsi="Abadi"/>
-                <w:sz w:val="20"/>
-              </w:rPr>
-              <w:t>Stun ends after one stunned action is taken.</w:t>
+              <w:t>You cannot attack the character who gave you this status.</w:t>
+            </w:r>
+          </w:p>
+          <w:p>
+            <w:pPr>
+              <w:pStyle w:val="ListParagraph"/>
+              <w:numPr>
+                <w:ilvl w:val="0"/>
+                <w:numId w:val="6"/>
+              </w:numPr>
+              <w:spacing w:line="240" w:lineRule="auto"/>
+              <w:rPr>
+                <w:rFonts w:ascii="Abadi" w:hAnsi="Abadi"/>
+                <w:sz w:val="20"/>
+              </w:rPr>
+            </w:pPr>
+            <w:r>
+              <w:rPr>
+                <w:rFonts w:ascii="Abadi" w:hAnsi="Abadi"/>
+                <w:sz w:val="20"/>
+              </w:rPr>
+              <w:t>Smitten does not stack.</w:t>
+            </w:r>
+          </w:p>
+          <w:p>
+            <w:pPr>
+              <w:pStyle w:val="ListParagraph"/>
+              <w:numPr>
+                <w:ilvl w:val="0"/>
+                <w:numId w:val="6"/>
+              </w:numPr>
+              <w:spacing w:line="240" w:lineRule="auto"/>
+              <w:rPr>
+                <w:rFonts w:ascii="Abadi" w:hAnsi="Abadi"/>
+                <w:sz w:val="20"/>
+              </w:rPr>
+            </w:pPr>
+            <w:r>
+              <w:rPr>
+                <w:rFonts w:ascii="Abadi" w:hAnsi="Abadi"/>
+                <w:sz w:val="20"/>
+              </w:rPr>
+              <w:t>Smitten has an ongoing save.</w:t>
+            </w:r>
+          </w:p>
+          <w:p>
+            <w:pPr>
+              <w:pStyle w:val="ListParagraph"/>
+              <w:numPr>
+                <w:ilvl w:val="0"/>
+                <w:numId w:val="6"/>
+              </w:numPr>
+              <w:spacing w:line="240" w:lineRule="auto"/>
+              <w:rPr>
+                <w:rFonts w:ascii="Abadi" w:hAnsi="Abadi"/>
+                <w:sz w:val="20"/>
+              </w:rPr>
+            </w:pPr>
+            <w:r>
+              <w:rPr>
+                <w:rFonts w:ascii="Abadi" w:hAnsi="Abadi"/>
+                <w:sz w:val="20"/>
+              </w:rPr>
+              <w:t>Smitten ends immediately if you are attacked by the opponent that gave you this status.</w:t>
             </w:r>
           </w:p>
         </w:tc>
@@ -9203,7 +9210,7 @@
                 <w:rFonts w:ascii="Abadi" w:hAnsi="Abadi"/>
                 <w:sz w:val="20"/>
               </w:rPr>
-              <w:t>Taunted</w:t>
+              <w:t>Snare</w:t>
             </w:r>
           </w:p>
         </w:tc>
@@ -9229,107 +9236,91 @@
                 <w:rFonts w:ascii="Abadi" w:hAnsi="Abadi"/>
                 <w:sz w:val="20"/>
               </w:rPr>
-              <w:t>If the character who taunted you is close enough to attack, you feel compelled to attack him instead of any other target.</w:t>
-            </w:r>
-          </w:p>
-          <w:p>
-            <w:pPr>
-              <w:pStyle w:val="ListParagraph"/>
-              <w:numPr>
-                <w:ilvl w:val="0"/>
-                <w:numId w:val="6"/>
-              </w:numPr>
-              <w:spacing w:line="240" w:lineRule="auto"/>
-              <w:rPr>
-                <w:rFonts w:ascii="Abadi" w:hAnsi="Abadi"/>
-                <w:sz w:val="20"/>
-              </w:rPr>
-            </w:pPr>
-            <w:r>
-              <w:rPr>
-                <w:rFonts w:ascii="Abadi" w:hAnsi="Abadi"/>
-                <w:sz w:val="20"/>
-              </w:rPr>
-              <w:t xml:space="preserve">You can attack other targets, but take -2 </w:t>
-            </w:r>
-            <w:proofErr w:type="gramStart"/>
-            <w:r>
-              <w:rPr>
-                <w:rFonts w:ascii="Abadi" w:hAnsi="Abadi"/>
-                <w:sz w:val="20"/>
-              </w:rPr>
-              <w:t>accuracy</w:t>
-            </w:r>
-            <w:proofErr w:type="gramEnd"/>
-            <w:r>
-              <w:rPr>
-                <w:rFonts w:ascii="Abadi" w:hAnsi="Abadi"/>
-                <w:sz w:val="20"/>
-              </w:rPr>
-              <w:t xml:space="preserve"> and -2 damage if you do so.</w:t>
-            </w:r>
-          </w:p>
-          <w:p>
-            <w:pPr>
-              <w:pStyle w:val="ListParagraph"/>
-              <w:numPr>
-                <w:ilvl w:val="0"/>
-                <w:numId w:val="6"/>
-              </w:numPr>
-              <w:spacing w:line="240" w:lineRule="auto"/>
-              <w:rPr>
-                <w:rFonts w:ascii="Abadi" w:hAnsi="Abadi"/>
-                <w:sz w:val="20"/>
-              </w:rPr>
-            </w:pPr>
-            <w:r>
-              <w:rPr>
-                <w:rFonts w:ascii="Abadi" w:hAnsi="Abadi"/>
-                <w:sz w:val="20"/>
-              </w:rPr>
-              <w:t>Taunt has an ongoing save.</w:t>
-            </w:r>
-          </w:p>
-          <w:p>
-            <w:pPr>
-              <w:pStyle w:val="ListParagraph"/>
-              <w:numPr>
-                <w:ilvl w:val="0"/>
-                <w:numId w:val="6"/>
-              </w:numPr>
-              <w:spacing w:line="240" w:lineRule="auto"/>
-              <w:rPr>
-                <w:rFonts w:ascii="Abadi" w:hAnsi="Abadi"/>
-                <w:sz w:val="20"/>
-              </w:rPr>
-            </w:pPr>
-            <w:r>
-              <w:rPr>
-                <w:rFonts w:ascii="Abadi" w:hAnsi="Abadi"/>
-                <w:sz w:val="20"/>
-              </w:rPr>
-              <w:t>Taunt does not stack with itself, but the save resets instead.</w:t>
-            </w:r>
-          </w:p>
-          <w:p>
-            <w:pPr>
-              <w:pStyle w:val="ListParagraph"/>
-              <w:numPr>
-                <w:ilvl w:val="0"/>
-                <w:numId w:val="6"/>
-              </w:numPr>
-              <w:spacing w:line="240" w:lineRule="auto"/>
-              <w:rPr>
-                <w:rFonts w:ascii="Abadi" w:hAnsi="Abadi"/>
-                <w:sz w:val="20"/>
-              </w:rPr>
-            </w:pPr>
-            <w:r>
-              <w:rPr>
-                <w:rFonts w:ascii="Abadi" w:hAnsi="Abadi"/>
-                <w:sz w:val="20"/>
-              </w:rPr>
-              <w:t>If you are too far to attack, or out of line of sight, the taunt automatically ends.</w:t>
+              <w:t>Each time you move, you roll the snare and subtract that many hexes from your movement.</w:t>
+            </w:r>
+          </w:p>
+          <w:p>
+            <w:pPr>
+              <w:pStyle w:val="ListParagraph"/>
+              <w:numPr>
+                <w:ilvl w:val="0"/>
+                <w:numId w:val="6"/>
+              </w:numPr>
+              <w:spacing w:line="240" w:lineRule="auto"/>
+              <w:rPr>
+                <w:rFonts w:ascii="Abadi" w:hAnsi="Abadi"/>
+                <w:sz w:val="20"/>
+              </w:rPr>
+            </w:pPr>
+            <w:r>
+              <w:rPr>
+                <w:rFonts w:ascii="Abadi" w:hAnsi="Abadi"/>
+                <w:sz w:val="20"/>
+              </w:rPr>
+              <w:t>If the snare reduces your movement to zero or less, you do not move, but still spend your movement action</w:t>
+            </w:r>
+          </w:p>
+          <w:p>
+            <w:pPr>
+              <w:pStyle w:val="ListParagraph"/>
+              <w:numPr>
+                <w:ilvl w:val="0"/>
+                <w:numId w:val="6"/>
+              </w:numPr>
+              <w:spacing w:line="240" w:lineRule="auto"/>
+              <w:rPr>
+                <w:rFonts w:ascii="Abadi" w:hAnsi="Abadi"/>
+                <w:sz w:val="20"/>
+              </w:rPr>
+            </w:pPr>
+            <w:r>
+              <w:rPr>
+                <w:rFonts w:ascii="Abadi" w:hAnsi="Abadi"/>
+                <w:sz w:val="20"/>
+              </w:rPr>
+              <w:t>Snares directed on characters have ongoing save.</w:t>
+            </w:r>
+          </w:p>
+          <w:p>
+            <w:pPr>
+              <w:pStyle w:val="ListParagraph"/>
+              <w:numPr>
+                <w:ilvl w:val="0"/>
+                <w:numId w:val="6"/>
+              </w:numPr>
+              <w:spacing w:line="240" w:lineRule="auto"/>
+              <w:rPr>
+                <w:rFonts w:ascii="Abadi" w:hAnsi="Abadi"/>
+                <w:sz w:val="20"/>
+              </w:rPr>
+            </w:pPr>
+            <w:r>
+              <w:rPr>
+                <w:rFonts w:ascii="Abadi" w:hAnsi="Abadi"/>
+                <w:sz w:val="20"/>
+              </w:rPr>
+              <w:t>Snares directed on an area have no ongoing save. They end once you leave the area.</w:t>
+            </w:r>
+          </w:p>
+          <w:p>
+            <w:pPr>
+              <w:pStyle w:val="ListParagraph"/>
+              <w:numPr>
+                <w:ilvl w:val="0"/>
+                <w:numId w:val="6"/>
+              </w:numPr>
+              <w:spacing w:line="240" w:lineRule="auto"/>
+              <w:rPr>
+                <w:rFonts w:ascii="Abadi" w:hAnsi="Abadi"/>
+                <w:sz w:val="20"/>
+              </w:rPr>
+            </w:pPr>
+            <w:r>
+              <w:rPr>
+                <w:rFonts w:ascii="Abadi" w:hAnsi="Abadi"/>
+                <w:sz w:val="20"/>
+              </w:rPr>
+              <w:t>Some snares have additional effects if the snare stops you from moving.</w:t>
             </w:r>
           </w:p>
         </w:tc>
@@ -9351,7 +9342,7 @@
                 <w:rFonts w:ascii="Abadi" w:hAnsi="Abadi"/>
                 <w:sz w:val="20"/>
               </w:rPr>
-              <w:t>Winded(x)</w:t>
+              <w:t>Stunned</w:t>
             </w:r>
           </w:p>
         </w:tc>
@@ -9377,6 +9368,370 @@
                 <w:rFonts w:ascii="Abadi" w:hAnsi="Abadi"/>
                 <w:sz w:val="20"/>
               </w:rPr>
+              <w:t>All toggle powers turn off.</w:t>
+            </w:r>
+          </w:p>
+          <w:p>
+            <w:pPr>
+              <w:pStyle w:val="ListParagraph"/>
+              <w:numPr>
+                <w:ilvl w:val="0"/>
+                <w:numId w:val="6"/>
+              </w:numPr>
+              <w:spacing w:line="240" w:lineRule="auto"/>
+              <w:rPr>
+                <w:rFonts w:ascii="Abadi" w:hAnsi="Abadi"/>
+                <w:sz w:val="20"/>
+              </w:rPr>
+            </w:pPr>
+            <w:r>
+              <w:rPr>
+                <w:rFonts w:ascii="Abadi" w:hAnsi="Abadi"/>
+                <w:sz w:val="20"/>
+              </w:rPr>
+              <w:t>You can take ½ action, but only to run or fly.</w:t>
+            </w:r>
+          </w:p>
+          <w:p>
+            <w:pPr>
+              <w:pStyle w:val="ListParagraph"/>
+              <w:numPr>
+                <w:ilvl w:val="0"/>
+                <w:numId w:val="6"/>
+              </w:numPr>
+              <w:spacing w:line="240" w:lineRule="auto"/>
+              <w:rPr>
+                <w:rFonts w:ascii="Abadi" w:hAnsi="Abadi"/>
+                <w:sz w:val="20"/>
+              </w:rPr>
+            </w:pPr>
+            <w:r>
+              <w:rPr>
+                <w:rFonts w:ascii="Abadi" w:hAnsi="Abadi"/>
+                <w:sz w:val="20"/>
+              </w:rPr>
+              <w:t>You wander 1 hex for every 3 hexes moved.</w:t>
+            </w:r>
+          </w:p>
+          <w:p>
+            <w:pPr>
+              <w:pStyle w:val="ListParagraph"/>
+              <w:numPr>
+                <w:ilvl w:val="0"/>
+                <w:numId w:val="6"/>
+              </w:numPr>
+              <w:spacing w:line="240" w:lineRule="auto"/>
+              <w:rPr>
+                <w:rFonts w:ascii="Abadi" w:hAnsi="Abadi"/>
+                <w:sz w:val="20"/>
+              </w:rPr>
+            </w:pPr>
+            <w:r>
+              <w:rPr>
+                <w:rFonts w:ascii="Abadi" w:hAnsi="Abadi"/>
+                <w:sz w:val="20"/>
+              </w:rPr>
+              <w:t>You cannot activate powers (aside from run/fly).</w:t>
+            </w:r>
+          </w:p>
+          <w:p>
+            <w:pPr>
+              <w:pStyle w:val="ListParagraph"/>
+              <w:numPr>
+                <w:ilvl w:val="0"/>
+                <w:numId w:val="6"/>
+              </w:numPr>
+              <w:spacing w:line="240" w:lineRule="auto"/>
+              <w:rPr>
+                <w:rFonts w:ascii="Abadi" w:hAnsi="Abadi"/>
+                <w:sz w:val="20"/>
+              </w:rPr>
+            </w:pPr>
+            <w:r>
+              <w:rPr>
+                <w:rFonts w:ascii="Abadi" w:hAnsi="Abadi"/>
+                <w:sz w:val="20"/>
+              </w:rPr>
+              <w:t>You cannot attack.</w:t>
+            </w:r>
+          </w:p>
+          <w:p>
+            <w:pPr>
+              <w:pStyle w:val="ListParagraph"/>
+              <w:numPr>
+                <w:ilvl w:val="0"/>
+                <w:numId w:val="6"/>
+              </w:numPr>
+              <w:spacing w:line="240" w:lineRule="auto"/>
+              <w:rPr>
+                <w:rFonts w:ascii="Abadi" w:hAnsi="Abadi"/>
+                <w:sz w:val="20"/>
+              </w:rPr>
+            </w:pPr>
+            <w:r>
+              <w:rPr>
+                <w:rFonts w:ascii="Abadi" w:hAnsi="Abadi"/>
+                <w:sz w:val="20"/>
+              </w:rPr>
+              <w:t>You can defend at -2.</w:t>
+            </w:r>
+          </w:p>
+          <w:p>
+            <w:pPr>
+              <w:pStyle w:val="ListParagraph"/>
+              <w:numPr>
+                <w:ilvl w:val="0"/>
+                <w:numId w:val="6"/>
+              </w:numPr>
+              <w:spacing w:line="240" w:lineRule="auto"/>
+              <w:rPr>
+                <w:rFonts w:ascii="Abadi" w:hAnsi="Abadi"/>
+                <w:sz w:val="20"/>
+              </w:rPr>
+            </w:pPr>
+            <w:r>
+              <w:rPr>
+                <w:rFonts w:ascii="Abadi" w:hAnsi="Abadi"/>
+                <w:sz w:val="20"/>
+              </w:rPr>
+              <w:t>Stun does not have an ongoing save.</w:t>
+            </w:r>
+          </w:p>
+          <w:p>
+            <w:pPr>
+              <w:pStyle w:val="ListParagraph"/>
+              <w:numPr>
+                <w:ilvl w:val="0"/>
+                <w:numId w:val="6"/>
+              </w:numPr>
+              <w:spacing w:line="240" w:lineRule="auto"/>
+              <w:rPr>
+                <w:rFonts w:ascii="Abadi" w:hAnsi="Abadi"/>
+                <w:sz w:val="20"/>
+              </w:rPr>
+            </w:pPr>
+            <w:r>
+              <w:rPr>
+                <w:rFonts w:ascii="Abadi" w:hAnsi="Abadi"/>
+                <w:sz w:val="20"/>
+              </w:rPr>
+              <w:t>Stun does not stack.</w:t>
+            </w:r>
+          </w:p>
+          <w:p>
+            <w:pPr>
+              <w:pStyle w:val="ListParagraph"/>
+              <w:numPr>
+                <w:ilvl w:val="0"/>
+                <w:numId w:val="6"/>
+              </w:numPr>
+              <w:spacing w:line="240" w:lineRule="auto"/>
+              <w:rPr>
+                <w:rFonts w:ascii="Abadi" w:hAnsi="Abadi"/>
+                <w:sz w:val="20"/>
+              </w:rPr>
+            </w:pPr>
+            <w:r>
+              <w:rPr>
+                <w:rFonts w:ascii="Abadi" w:hAnsi="Abadi"/>
+                <w:sz w:val="20"/>
+              </w:rPr>
+              <w:t>Stun ends after one stunned action is taken.</w:t>
+            </w:r>
+          </w:p>
+        </w:tc>
+      </w:tr>
+      <w:tr>
+        <w:tc>
+          <w:tcPr>
+            <w:tcW w:w="0" w:type="auto"/>
+          </w:tcPr>
+          <w:p>
+            <w:pPr>
+              <w:rPr>
+                <w:rFonts w:ascii="Abadi" w:hAnsi="Abadi"/>
+                <w:sz w:val="20"/>
+              </w:rPr>
+            </w:pPr>
+            <w:r>
+              <w:rPr>
+                <w:rFonts w:ascii="Abadi" w:hAnsi="Abadi"/>
+                <w:sz w:val="20"/>
+              </w:rPr>
+              <w:t>Taunted</w:t>
+            </w:r>
+          </w:p>
+        </w:tc>
+        <w:tc>
+          <w:tcPr>
+            <w:tcW w:w="0" w:type="auto"/>
+          </w:tcPr>
+          <w:p>
+            <w:pPr>
+              <w:pStyle w:val="ListParagraph"/>
+              <w:numPr>
+                <w:ilvl w:val="0"/>
+                <w:numId w:val="6"/>
+              </w:numPr>
+              <w:spacing w:line="240" w:lineRule="auto"/>
+              <w:rPr>
+                <w:rFonts w:ascii="Abadi" w:hAnsi="Abadi"/>
+                <w:sz w:val="20"/>
+              </w:rPr>
+            </w:pPr>
+            <w:r>
+              <w:rPr>
+                <w:rFonts w:ascii="Abadi" w:hAnsi="Abadi"/>
+                <w:sz w:val="20"/>
+              </w:rPr>
+              <w:t>If the character who taunted you is close enough to attack, you feel compelled to attack him instead of any other target.</w:t>
+            </w:r>
+          </w:p>
+          <w:p>
+            <w:pPr>
+              <w:pStyle w:val="ListParagraph"/>
+              <w:numPr>
+                <w:ilvl w:val="0"/>
+                <w:numId w:val="6"/>
+              </w:numPr>
+              <w:spacing w:line="240" w:lineRule="auto"/>
+              <w:rPr>
+                <w:rFonts w:ascii="Abadi" w:hAnsi="Abadi"/>
+                <w:sz w:val="20"/>
+              </w:rPr>
+            </w:pPr>
+            <w:r>
+              <w:rPr>
+                <w:rFonts w:ascii="Abadi" w:hAnsi="Abadi"/>
+                <w:sz w:val="20"/>
+              </w:rPr>
+              <w:t xml:space="preserve">You can attack other targets, but take -2 </w:t>
+            </w:r>
+            <w:proofErr w:type="gramStart"/>
+            <w:r>
+              <w:rPr>
+                <w:rFonts w:ascii="Abadi" w:hAnsi="Abadi"/>
+                <w:sz w:val="20"/>
+              </w:rPr>
+              <w:t>accuracy</w:t>
+            </w:r>
+            <w:proofErr w:type="gramEnd"/>
+            <w:r>
+              <w:rPr>
+                <w:rFonts w:ascii="Abadi" w:hAnsi="Abadi"/>
+                <w:sz w:val="20"/>
+              </w:rPr>
+              <w:t xml:space="preserve"> and -2 damage if you do so.</w:t>
+            </w:r>
+          </w:p>
+          <w:p>
+            <w:pPr>
+              <w:pStyle w:val="ListParagraph"/>
+              <w:numPr>
+                <w:ilvl w:val="0"/>
+                <w:numId w:val="6"/>
+              </w:numPr>
+              <w:spacing w:line="240" w:lineRule="auto"/>
+              <w:rPr>
+                <w:rFonts w:ascii="Abadi" w:hAnsi="Abadi"/>
+                <w:sz w:val="20"/>
+              </w:rPr>
+            </w:pPr>
+            <w:r>
+              <w:rPr>
+                <w:rFonts w:ascii="Abadi" w:hAnsi="Abadi"/>
+                <w:sz w:val="20"/>
+              </w:rPr>
+              <w:t>Taunt has an ongoing save.</w:t>
+            </w:r>
+          </w:p>
+          <w:p>
+            <w:pPr>
+              <w:pStyle w:val="ListParagraph"/>
+              <w:numPr>
+                <w:ilvl w:val="0"/>
+                <w:numId w:val="6"/>
+              </w:numPr>
+              <w:spacing w:line="240" w:lineRule="auto"/>
+              <w:rPr>
+                <w:rFonts w:ascii="Abadi" w:hAnsi="Abadi"/>
+                <w:sz w:val="20"/>
+              </w:rPr>
+            </w:pPr>
+            <w:r>
+              <w:rPr>
+                <w:rFonts w:ascii="Abadi" w:hAnsi="Abadi"/>
+                <w:sz w:val="20"/>
+              </w:rPr>
+              <w:t>Taunt does not stack with itself, but the save resets instead.</w:t>
+            </w:r>
+          </w:p>
+          <w:p>
+            <w:pPr>
+              <w:pStyle w:val="ListParagraph"/>
+              <w:numPr>
+                <w:ilvl w:val="0"/>
+                <w:numId w:val="6"/>
+              </w:numPr>
+              <w:spacing w:line="240" w:lineRule="auto"/>
+              <w:rPr>
+                <w:rFonts w:ascii="Abadi" w:hAnsi="Abadi"/>
+                <w:sz w:val="20"/>
+              </w:rPr>
+            </w:pPr>
+            <w:r>
+              <w:rPr>
+                <w:rFonts w:ascii="Abadi" w:hAnsi="Abadi"/>
+                <w:sz w:val="20"/>
+              </w:rPr>
+              <w:t>If you are too far to attack, or out of line of sight, the taunt automatically ends.</w:t>
+            </w:r>
+          </w:p>
+        </w:tc>
+      </w:tr>
+      <w:tr>
+        <w:tc>
+          <w:tcPr>
+            <w:tcW w:w="0" w:type="auto"/>
+          </w:tcPr>
+          <w:p>
+            <w:pPr>
+              <w:rPr>
+                <w:rFonts w:ascii="Abadi" w:hAnsi="Abadi"/>
+                <w:sz w:val="20"/>
+              </w:rPr>
+            </w:pPr>
+            <w:r>
+              <w:rPr>
+                <w:rFonts w:ascii="Abadi" w:hAnsi="Abadi"/>
+                <w:sz w:val="20"/>
+              </w:rPr>
+              <w:t>Winded(x)</w:t>
+            </w:r>
+          </w:p>
+        </w:tc>
+        <w:tc>
+          <w:tcPr>
+            <w:tcW w:w="0" w:type="auto"/>
+          </w:tcPr>
+          <w:p>
+            <w:pPr>
+              <w:pStyle w:val="ListParagraph"/>
+              <w:numPr>
+                <w:ilvl w:val="0"/>
+                <w:numId w:val="6"/>
+              </w:numPr>
+              <w:spacing w:line="240" w:lineRule="auto"/>
+              <w:rPr>
+                <w:rFonts w:ascii="Abadi" w:hAnsi="Abadi"/>
+                <w:sz w:val="20"/>
+              </w:rPr>
+            </w:pPr>
+            <w:r>
+              <w:rPr>
+                <w:rFonts w:ascii="Abadi" w:hAnsi="Abadi"/>
+                <w:sz w:val="20"/>
+              </w:rPr>
               <w:t>At the end of each round, your burn rate is increased by (x).</w:t>
             </w:r>
           </w:p>
@@ -9433,8 +9788,6 @@
           <w:szCs w:val="20"/>
         </w:rPr>
       </w:pPr>
-      <w:bookmarkStart w:id="0" w:name="_GoBack"/>
-      <w:bookmarkEnd w:id="0"/>
     </w:p>
     <w:sectPr>
       <w:pgSz w:w="12240" w:h="15840"/>

</xml_diff>

<commit_message>
Working on saturday's adventure
</commit_message>
<xml_diff>
--- a/SupersNew/combat.docx
+++ b/SupersNew/combat.docx
@@ -1,7 +1,7 @@
 
 <file path=word/document.xml><?xml version="1.0" encoding="utf-8"?>
 <w:document xmlns:wpc="http://schemas.microsoft.com/office/word/2010/wordprocessingCanvas" xmlns:cx="http://schemas.microsoft.com/office/drawing/2014/chartex" xmlns:cx1="http://schemas.microsoft.com/office/drawing/2015/9/8/chartex" xmlns:cx2="http://schemas.microsoft.com/office/drawing/2015/10/21/chartex" xmlns:cx3="http://schemas.microsoft.com/office/drawing/2016/5/9/chartex" xmlns:cx4="http://schemas.microsoft.com/office/drawing/2016/5/10/chartex" xmlns:cx5="http://schemas.microsoft.com/office/drawing/2016/5/11/chartex" xmlns:cx6="http://schemas.microsoft.com/office/drawing/2016/5/12/chartex" xmlns:cx7="http://schemas.microsoft.com/office/drawing/2016/5/13/chartex" xmlns:cx8="http://schemas.microsoft.com/office/drawing/2016/5/14/chartex" xmlns:mc="http://schemas.openxmlformats.org/markup-compatibility/2006" xmlns:aink="http://schemas.microsoft.com/office/drawing/2016/ink" xmlns:am3d="http://schemas.microsoft.com/office/drawing/2017/model3d" xmlns:o="urn:schemas-microsoft-com:office:office" xmlns:r="http://schemas.openxmlformats.org/officeDocument/2006/relationships" xmlns:m="http://schemas.openxmlformats.org/officeDocument/2006/math" xmlns:v="urn:schemas-microsoft-com:vml" xmlns:wp14="http://schemas.microsoft.com/office/word/2010/wordprocessingDrawing" xmlns:wp="http://schemas.openxmlformats.org/drawingml/2006/wordprocessingDrawing" xmlns:w10="urn:schemas-microsoft-com:office:word" xmlns:w="http://schemas.openxmlformats.org/wordprocessingml/2006/main" xmlns:w14="http://schemas.microsoft.com/office/word/2010/wordml" xmlns:w15="http://schemas.microsoft.com/office/word/2012/wordml" xmlns:w16cid="http://schemas.microsoft.com/office/word/2016/wordml/cid" xmlns:w16se="http://schemas.microsoft.com/office/word/2015/wordml/symex" xmlns:wpg="http://schemas.microsoft.com/office/word/2010/wordprocessingGroup" xmlns:wpi="http://schemas.microsoft.com/office/word/2010/wordprocessingInk" xmlns:wne="http://schemas.microsoft.com/office/word/2006/wordml" xmlns:wps="http://schemas.microsoft.com/office/word/2010/wordprocessingShape" mc:Ignorable="w14 w15 w16se w16cid wp14">
-  <w:background w:color="323E4F" w:themeColor="text2" w:themeShade="BF"/>
+  <w:background w:color="FFFFFF" w:themeColor="background1"/>
   <w:body>
     <w:p>
       <w:pPr>
@@ -13,6 +13,8 @@
           <w:szCs w:val="28"/>
         </w:rPr>
       </w:pPr>
+      <w:bookmarkStart w:id="0" w:name="_GoBack"/>
+      <w:bookmarkEnd w:id="0"/>
       <w:r>
         <w:rPr>
           <w:rFonts w:ascii="Abadi" w:hAnsi="Abadi"/>
@@ -9674,8 +9676,6 @@
               </w:rPr>
               <w:t>Wounded is reduced once you receive medical attention at a rate at 8 points a day.</w:t>
             </w:r>
-            <w:bookmarkStart w:id="0" w:name="_GoBack"/>
-            <w:bookmarkEnd w:id="0"/>
           </w:p>
         </w:tc>
       </w:tr>

</xml_diff>

<commit_message>
Working on this week's shennanigans
</commit_message>
<xml_diff>
--- a/SupersNew/combat.docx
+++ b/SupersNew/combat.docx
@@ -13,8 +13,6 @@
           <w:szCs w:val="28"/>
         </w:rPr>
       </w:pPr>
-      <w:bookmarkStart w:id="0" w:name="_GoBack"/>
-      <w:bookmarkEnd w:id="0"/>
       <w:r>
         <w:rPr>
           <w:rFonts w:ascii="Abadi" w:hAnsi="Abadi"/>
@@ -455,7 +453,25 @@
           <w:sz w:val="20"/>
           <w:szCs w:val="20"/>
         </w:rPr>
-        <w:t>Ties are resolved in order of the combatants’ importance, The players are “heroes”, while creatures and NPCs have their importance shown in their monster listing.</w:t>
+        <w:t xml:space="preserve">Ties are resolved in order of the combatants’ importance, </w:t>
+      </w:r>
+      <w:proofErr w:type="gramStart"/>
+      <w:r>
+        <w:rPr>
+          <w:rFonts w:ascii="Abadi" w:hAnsi="Abadi"/>
+          <w:sz w:val="20"/>
+          <w:szCs w:val="20"/>
+        </w:rPr>
+        <w:t>The</w:t>
+      </w:r>
+      <w:proofErr w:type="gramEnd"/>
+      <w:r>
+        <w:rPr>
+          <w:rFonts w:ascii="Abadi" w:hAnsi="Abadi"/>
+          <w:sz w:val="20"/>
+          <w:szCs w:val="20"/>
+        </w:rPr>
+        <w:t xml:space="preserve"> players are “heroes”, while creatures and NPCs have their importance shown in their monster listing.</w:t>
       </w:r>
     </w:p>
     <w:p>
@@ -1034,6 +1050,7 @@
         </w:rPr>
         <w:t xml:space="preserve">Lift something </w:t>
       </w:r>
+      <w:proofErr w:type="gramStart"/>
       <w:r>
         <w:rPr>
           <w:rFonts w:ascii="Abadi" w:hAnsi="Abadi"/>
@@ -1050,6 +1067,7 @@
         </w:rPr>
         <w:t>heavy</w:t>
       </w:r>
+      <w:proofErr w:type="gramEnd"/>
     </w:p>
     <w:p>
       <w:pPr>
@@ -1621,8 +1639,23 @@
           <w:szCs w:val="20"/>
           <w:u w:val="single"/>
         </w:rPr>
-        <w:t>delay an action</w:t>
-      </w:r>
+        <w:t xml:space="preserve">delay an </w:t>
+      </w:r>
+      <w:proofErr w:type="gramStart"/>
+      <w:r>
+        <w:rPr>
+          <w:rFonts w:ascii="Abadi" w:hAnsi="Abadi"/>
+          <w:b/>
+          <w:bCs/>
+          <w:i/>
+          <w:iCs/>
+          <w:sz w:val="20"/>
+          <w:szCs w:val="20"/>
+          <w:u w:val="single"/>
+        </w:rPr>
+        <w:t>action</w:t>
+      </w:r>
+      <w:proofErr w:type="gramEnd"/>
       <w:r>
         <w:rPr>
           <w:rFonts w:ascii="Abadi" w:hAnsi="Abadi"/>
@@ -1749,7 +1782,25 @@
           <w:sz w:val="20"/>
           <w:szCs w:val="20"/>
         </w:rPr>
-        <w:t>During your turn, changing your facing takes no time. However, once you attack someone, you must turn so as to have your target in one of your front hexes.</w:t>
+        <w:t xml:space="preserve">During your turn, changing your facing takes no time. However, once you attack someone, you must turn </w:t>
+      </w:r>
+      <w:proofErr w:type="gramStart"/>
+      <w:r>
+        <w:rPr>
+          <w:rFonts w:ascii="Abadi" w:hAnsi="Abadi"/>
+          <w:sz w:val="20"/>
+          <w:szCs w:val="20"/>
+        </w:rPr>
+        <w:t>so as to</w:t>
+      </w:r>
+      <w:proofErr w:type="gramEnd"/>
+      <w:r>
+        <w:rPr>
+          <w:rFonts w:ascii="Abadi" w:hAnsi="Abadi"/>
+          <w:sz w:val="20"/>
+          <w:szCs w:val="20"/>
+        </w:rPr>
+        <w:t xml:space="preserve"> have your target in one of your front hexes.</w:t>
       </w:r>
     </w:p>
     <w:p>
@@ -1807,7 +1858,25 @@
           <w:sz w:val="20"/>
           <w:szCs w:val="20"/>
         </w:rPr>
-        <w:t>If an opponent attacks you from the flanks or the rear, he gets a +2 to his attack roll.</w:t>
+        <w:t xml:space="preserve">If </w:t>
+      </w:r>
+      <w:proofErr w:type="gramStart"/>
+      <w:r>
+        <w:rPr>
+          <w:rFonts w:ascii="Abadi" w:hAnsi="Abadi"/>
+          <w:sz w:val="20"/>
+          <w:szCs w:val="20"/>
+        </w:rPr>
+        <w:t>an opponent attacks</w:t>
+      </w:r>
+      <w:proofErr w:type="gramEnd"/>
+      <w:r>
+        <w:rPr>
+          <w:rFonts w:ascii="Abadi" w:hAnsi="Abadi"/>
+          <w:sz w:val="20"/>
+          <w:szCs w:val="20"/>
+        </w:rPr>
+        <w:t xml:space="preserve"> you from the flanks or the rear, he gets a +2 to his attack roll.</w:t>
       </w:r>
     </w:p>
     <w:p>
@@ -2161,7 +2230,25 @@
           <w:sz w:val="20"/>
           <w:szCs w:val="20"/>
         </w:rPr>
-        <w:t>Zap is the exception to this rule. Unlike block and dodge, your zap defense actually gets better as it is used. Each time you are hit with a zap attack, you get a +2 to future zap defenses. This bonus does not reset each round, but instead lasts until the end of the current battle.</w:t>
+        <w:t xml:space="preserve">Zap is the exception to this rule. Unlike block and dodge, your zap defense </w:t>
+      </w:r>
+      <w:proofErr w:type="gramStart"/>
+      <w:r>
+        <w:rPr>
+          <w:rFonts w:ascii="Abadi" w:hAnsi="Abadi"/>
+          <w:sz w:val="20"/>
+          <w:szCs w:val="20"/>
+        </w:rPr>
+        <w:t>actually gets</w:t>
+      </w:r>
+      <w:proofErr w:type="gramEnd"/>
+      <w:r>
+        <w:rPr>
+          <w:rFonts w:ascii="Abadi" w:hAnsi="Abadi"/>
+          <w:sz w:val="20"/>
+          <w:szCs w:val="20"/>
+        </w:rPr>
+        <w:t xml:space="preserve"> better as it is used. Each time you are hit with a zap attack, you get a +2 to future zap defenses. This bonus does not reset each round, but instead lasts until the end of the current battle.</w:t>
       </w:r>
     </w:p>
     <w:p>
@@ -2257,7 +2344,25 @@
           <w:sz w:val="20"/>
           <w:szCs w:val="20"/>
         </w:rPr>
-        <w:t xml:space="preserve">Ranged combat is resolved in a fashion similar to melee combat. The attacker makes a skill test pitting his </w:t>
+        <w:t xml:space="preserve">Ranged combat is resolved in a fashion </w:t>
+      </w:r>
+      <w:proofErr w:type="gramStart"/>
+      <w:r>
+        <w:rPr>
+          <w:rFonts w:ascii="Abadi" w:hAnsi="Abadi"/>
+          <w:sz w:val="20"/>
+          <w:szCs w:val="20"/>
+        </w:rPr>
+        <w:t>similar to</w:t>
+      </w:r>
+      <w:proofErr w:type="gramEnd"/>
+      <w:r>
+        <w:rPr>
+          <w:rFonts w:ascii="Abadi" w:hAnsi="Abadi"/>
+          <w:sz w:val="20"/>
+          <w:szCs w:val="20"/>
+        </w:rPr>
+        <w:t xml:space="preserve"> melee combat. The attacker makes a skill test pitting his </w:t>
       </w:r>
       <w:r>
         <w:rPr>
@@ -2361,7 +2466,25 @@
           <w:sz w:val="20"/>
           <w:szCs w:val="20"/>
         </w:rPr>
-        <w:t>is point blank and there is no penalty for targets at this range. However, each range band beyond point blank gives a -1 accuracy penalty.</w:t>
+        <w:t xml:space="preserve">is point blank and there is no penalty for targets at this range. However, each range band beyond point blank gives a </w:t>
+      </w:r>
+      <w:proofErr w:type="gramStart"/>
+      <w:r>
+        <w:rPr>
+          <w:rFonts w:ascii="Abadi" w:hAnsi="Abadi"/>
+          <w:sz w:val="20"/>
+          <w:szCs w:val="20"/>
+        </w:rPr>
+        <w:t>-1 accuracy</w:t>
+      </w:r>
+      <w:proofErr w:type="gramEnd"/>
+      <w:r>
+        <w:rPr>
+          <w:rFonts w:ascii="Abadi" w:hAnsi="Abadi"/>
+          <w:sz w:val="20"/>
+          <w:szCs w:val="20"/>
+        </w:rPr>
+        <w:t xml:space="preserve"> penalty.</w:t>
       </w:r>
     </w:p>
     <w:p>
@@ -2461,7 +2584,25 @@
           <w:sz w:val="20"/>
           <w:szCs w:val="20"/>
         </w:rPr>
-        <w:t>Characters firing into an existing melee take a penalty for any friendly characters in the way of a clear shot. Friendly characters are considered obstacles and give a –2 for each character in the way. In addition, a missed shot has a 2 in 12 chance of hitting a friendly character.</w:t>
+        <w:t xml:space="preserve">Characters firing into an existing melee take a penalty for any friendly characters in the way of a clear shot. Friendly characters are considered obstacles and give a –2 for each character in the way. In addition, a missed shot has a 2 in 12 </w:t>
+      </w:r>
+      <w:proofErr w:type="gramStart"/>
+      <w:r>
+        <w:rPr>
+          <w:rFonts w:ascii="Abadi" w:hAnsi="Abadi"/>
+          <w:sz w:val="20"/>
+          <w:szCs w:val="20"/>
+        </w:rPr>
+        <w:t>chance</w:t>
+      </w:r>
+      <w:proofErr w:type="gramEnd"/>
+      <w:r>
+        <w:rPr>
+          <w:rFonts w:ascii="Abadi" w:hAnsi="Abadi"/>
+          <w:sz w:val="20"/>
+          <w:szCs w:val="20"/>
+        </w:rPr>
+        <w:t xml:space="preserve"> of hitting a friendly character.</w:t>
       </w:r>
     </w:p>
     <w:p>
@@ -2918,7 +3059,25 @@
           <w:sz w:val="20"/>
           <w:szCs w:val="20"/>
         </w:rPr>
-        <w:t>. Touch attacks are resolved like a normal Strike, but they cannot be Blocked normally. Because blocking the attack would imply that the attacker has made contact with the defender in some way, touch attacks can only be Dodged.</w:t>
+        <w:t xml:space="preserve">. Touch attacks are resolved like a normal Strike, but they cannot be Blocked normally. Because blocking the attack would imply that the attacker has </w:t>
+      </w:r>
+      <w:proofErr w:type="gramStart"/>
+      <w:r>
+        <w:rPr>
+          <w:rFonts w:ascii="Abadi" w:hAnsi="Abadi"/>
+          <w:sz w:val="20"/>
+          <w:szCs w:val="20"/>
+        </w:rPr>
+        <w:t>made contact with</w:t>
+      </w:r>
+      <w:proofErr w:type="gramEnd"/>
+      <w:r>
+        <w:rPr>
+          <w:rFonts w:ascii="Abadi" w:hAnsi="Abadi"/>
+          <w:sz w:val="20"/>
+          <w:szCs w:val="20"/>
+        </w:rPr>
+        <w:t xml:space="preserve"> the defender in some way, touch attacks can only be Dodged.</w:t>
       </w:r>
     </w:p>
     <w:p>
@@ -3131,25 +3290,53 @@
           <w:sz w:val="20"/>
           <w:szCs w:val="20"/>
         </w:rPr>
-        <w:t>Each damage die has the property of Knock. By default, damage dice all have Knock(2), but certain powers modify this value.</w:t>
-      </w:r>
-    </w:p>
-    <w:p>
-      <w:pPr>
-        <w:pStyle w:val="Standard"/>
-        <w:rPr>
-          <w:rFonts w:ascii="Abadi" w:hAnsi="Abadi"/>
-          <w:sz w:val="20"/>
-          <w:szCs w:val="20"/>
-        </w:rPr>
-      </w:pPr>
-      <w:r>
-        <w:rPr>
-          <w:rFonts w:ascii="Abadi" w:hAnsi="Abadi"/>
-          <w:sz w:val="20"/>
-          <w:szCs w:val="20"/>
-        </w:rPr>
-        <w:t>Knock(2) means that if the die comes up with either of the two highest values (i.e. a 7 or 8 on a d8), then it knocks the target. Each damage die can knock, so if an attack does 3d8 damage, you can knock your target up to 3 times.</w:t>
+        <w:t xml:space="preserve">Each damage die has the property of Knock. By default, damage dice all have </w:t>
+      </w:r>
+      <w:proofErr w:type="gramStart"/>
+      <w:r>
+        <w:rPr>
+          <w:rFonts w:ascii="Abadi" w:hAnsi="Abadi"/>
+          <w:sz w:val="20"/>
+          <w:szCs w:val="20"/>
+        </w:rPr>
+        <w:t>Knock(</w:t>
+      </w:r>
+      <w:proofErr w:type="gramEnd"/>
+      <w:r>
+        <w:rPr>
+          <w:rFonts w:ascii="Abadi" w:hAnsi="Abadi"/>
+          <w:sz w:val="20"/>
+          <w:szCs w:val="20"/>
+        </w:rPr>
+        <w:t>2), but certain powers modify this value.</w:t>
+      </w:r>
+    </w:p>
+    <w:p>
+      <w:pPr>
+        <w:pStyle w:val="Standard"/>
+        <w:rPr>
+          <w:rFonts w:ascii="Abadi" w:hAnsi="Abadi"/>
+          <w:sz w:val="20"/>
+          <w:szCs w:val="20"/>
+        </w:rPr>
+      </w:pPr>
+      <w:proofErr w:type="gramStart"/>
+      <w:r>
+        <w:rPr>
+          <w:rFonts w:ascii="Abadi" w:hAnsi="Abadi"/>
+          <w:sz w:val="20"/>
+          <w:szCs w:val="20"/>
+        </w:rPr>
+        <w:t>Knock(</w:t>
+      </w:r>
+      <w:proofErr w:type="gramEnd"/>
+      <w:r>
+        <w:rPr>
+          <w:rFonts w:ascii="Abadi" w:hAnsi="Abadi"/>
+          <w:sz w:val="20"/>
+          <w:szCs w:val="20"/>
+        </w:rPr>
+        <w:t>2) means that if the die comes up with either of the two highest values (i.e. a 7 or 8 on a d8), then it knocks the target. Each damage die can knock, so if an attack does 3d8 damage, you can knock your target up to 3 times.</w:t>
       </w:r>
     </w:p>
     <w:p>
@@ -3287,7 +3474,25 @@
           <w:sz w:val="20"/>
           <w:szCs w:val="20"/>
         </w:rPr>
-        <w:t>If a single attack does ¼ or more of your hit points, you take a random impact effect based on the roll of a d12.</w:t>
+        <w:t xml:space="preserve">If a single attack does ¼ or more of your hit points, you take a random impact effect based on the </w:t>
+      </w:r>
+      <w:proofErr w:type="spellStart"/>
+      <w:r>
+        <w:rPr>
+          <w:rFonts w:ascii="Abadi" w:hAnsi="Abadi"/>
+          <w:sz w:val="20"/>
+          <w:szCs w:val="20"/>
+        </w:rPr>
+        <w:t>roll</w:t>
+      </w:r>
+      <w:proofErr w:type="spellEnd"/>
+      <w:r>
+        <w:rPr>
+          <w:rFonts w:ascii="Abadi" w:hAnsi="Abadi"/>
+          <w:sz w:val="20"/>
+          <w:szCs w:val="20"/>
+        </w:rPr>
+        <w:t xml:space="preserve"> of a d12.</w:t>
       </w:r>
     </w:p>
     <w:tbl>
@@ -3433,6 +3638,7 @@
                 <w:szCs w:val="20"/>
               </w:rPr>
             </w:pPr>
+            <w:proofErr w:type="gramStart"/>
             <w:r>
               <w:rPr>
                 <w:rFonts w:ascii="Abadi" w:hAnsi="Abadi"/>
@@ -3441,6 +3647,7 @@
               </w:rPr>
               <w:t>Winded(</w:t>
             </w:r>
+            <w:proofErr w:type="gramEnd"/>
             <w:r>
               <w:rPr>
                 <w:rFonts w:ascii="Abadi" w:hAnsi="Abadi"/>
@@ -3497,13 +3704,23 @@
                 <w:szCs w:val="20"/>
               </w:rPr>
             </w:pPr>
+            <w:proofErr w:type="gramStart"/>
             <w:r>
               <w:rPr>
                 <w:rFonts w:ascii="Abadi" w:hAnsi="Abadi"/>
                 <w:sz w:val="20"/>
                 <w:szCs w:val="20"/>
               </w:rPr>
-              <w:t>Bleed(1) until recovery</w:t>
+              <w:t>Bleed(</w:t>
+            </w:r>
+            <w:proofErr w:type="gramEnd"/>
+            <w:r>
+              <w:rPr>
+                <w:rFonts w:ascii="Abadi" w:hAnsi="Abadi"/>
+                <w:sz w:val="20"/>
+                <w:szCs w:val="20"/>
+              </w:rPr>
+              <w:t>1) until recovery</w:t>
             </w:r>
           </w:p>
         </w:tc>
@@ -3545,6 +3762,7 @@
                 <w:szCs w:val="20"/>
               </w:rPr>
             </w:pPr>
+            <w:proofErr w:type="gramStart"/>
             <w:r>
               <w:rPr>
                 <w:rFonts w:ascii="Abadi" w:hAnsi="Abadi"/>
@@ -3553,6 +3771,7 @@
               </w:rPr>
               <w:t>Slow(</w:t>
             </w:r>
+            <w:proofErr w:type="gramEnd"/>
             <w:r>
               <w:rPr>
                 <w:rFonts w:ascii="Abadi" w:hAnsi="Abadi"/>
@@ -3754,13 +3973,23 @@
                 <w:szCs w:val="20"/>
               </w:rPr>
             </w:pPr>
+            <w:proofErr w:type="gramStart"/>
             <w:r>
               <w:rPr>
                 <w:rFonts w:ascii="Abadi" w:hAnsi="Abadi"/>
                 <w:sz w:val="20"/>
                 <w:szCs w:val="20"/>
               </w:rPr>
-              <w:t>Impair(1) until recovery</w:t>
+              <w:t>Impair(</w:t>
+            </w:r>
+            <w:proofErr w:type="gramEnd"/>
+            <w:r>
+              <w:rPr>
+                <w:rFonts w:ascii="Abadi" w:hAnsi="Abadi"/>
+                <w:sz w:val="20"/>
+                <w:szCs w:val="20"/>
+              </w:rPr>
+              <w:t>1) until recovery</w:t>
             </w:r>
           </w:p>
         </w:tc>
@@ -3850,13 +4079,23 @@
                 <w:szCs w:val="20"/>
               </w:rPr>
             </w:pPr>
+            <w:proofErr w:type="gramStart"/>
             <w:r>
               <w:rPr>
                 <w:rFonts w:ascii="Abadi" w:hAnsi="Abadi"/>
                 <w:sz w:val="20"/>
                 <w:szCs w:val="20"/>
               </w:rPr>
-              <w:t>Impair(2) until recovery</w:t>
+              <w:t>Impair(</w:t>
+            </w:r>
+            <w:proofErr w:type="gramEnd"/>
+            <w:r>
+              <w:rPr>
+                <w:rFonts w:ascii="Abadi" w:hAnsi="Abadi"/>
+                <w:sz w:val="20"/>
+                <w:szCs w:val="20"/>
+              </w:rPr>
+              <w:t>2) until recovery</w:t>
             </w:r>
           </w:p>
         </w:tc>
@@ -4126,7 +4365,25 @@
           <w:sz w:val="20"/>
           <w:szCs w:val="20"/>
         </w:rPr>
-        <w:t>. If there is no one with the ability to revive you, then you are defeated and at the mercy of your foes. However, if someone has the ability to revive you, then they can try to do so. If they succeed, you return to battle. If they fail, you are defeated and no further revival attempts will have any effect.</w:t>
+        <w:t xml:space="preserve">. If there is no one with the ability to revive you, then you are defeated and at the mercy of your foes. However, if someone </w:t>
+      </w:r>
+      <w:proofErr w:type="gramStart"/>
+      <w:r>
+        <w:rPr>
+          <w:rFonts w:ascii="Abadi" w:hAnsi="Abadi"/>
+          <w:sz w:val="20"/>
+          <w:szCs w:val="20"/>
+        </w:rPr>
+        <w:t>has the ability to</w:t>
+      </w:r>
+      <w:proofErr w:type="gramEnd"/>
+      <w:r>
+        <w:rPr>
+          <w:rFonts w:ascii="Abadi" w:hAnsi="Abadi"/>
+          <w:sz w:val="20"/>
+          <w:szCs w:val="20"/>
+        </w:rPr>
+        <w:t xml:space="preserve"> revive you, then they can try to do so. If they succeed, you return to battle. If they fail, you are defeated and no further revival attempts will have any effect.</w:t>
       </w:r>
     </w:p>
     <w:p>
@@ -4290,7 +4547,25 @@
           <w:sz w:val="20"/>
           <w:szCs w:val="20"/>
         </w:rPr>
-        <w:t>Thus, a 1 hex radius power affects a single hex. A 2 radius power affects 7 hexes and so on.</w:t>
+        <w:t xml:space="preserve">Thus, a 1 hex radius power affects a single hex. A </w:t>
+      </w:r>
+      <w:proofErr w:type="gramStart"/>
+      <w:r>
+        <w:rPr>
+          <w:rFonts w:ascii="Abadi" w:hAnsi="Abadi"/>
+          <w:sz w:val="20"/>
+          <w:szCs w:val="20"/>
+        </w:rPr>
+        <w:t>2 radius</w:t>
+      </w:r>
+      <w:proofErr w:type="gramEnd"/>
+      <w:r>
+        <w:rPr>
+          <w:rFonts w:ascii="Abadi" w:hAnsi="Abadi"/>
+          <w:sz w:val="20"/>
+          <w:szCs w:val="20"/>
+        </w:rPr>
+        <w:t xml:space="preserve"> power affects 7 hexes and so on.</w:t>
       </w:r>
     </w:p>
     <w:p>
@@ -6147,7 +6422,23 @@
                 <w:rFonts w:ascii="Abadi" w:hAnsi="Abadi"/>
                 <w:sz w:val="20"/>
               </w:rPr>
-              <w:t>If you are in the area of effect, you have to save each round.</w:t>
+              <w:t xml:space="preserve">If you are </w:t>
+            </w:r>
+            <w:proofErr w:type="gramStart"/>
+            <w:r>
+              <w:rPr>
+                <w:rFonts w:ascii="Abadi" w:hAnsi="Abadi"/>
+                <w:sz w:val="20"/>
+              </w:rPr>
+              <w:t>in the area of</w:t>
+            </w:r>
+            <w:proofErr w:type="gramEnd"/>
+            <w:r>
+              <w:rPr>
+                <w:rFonts w:ascii="Abadi" w:hAnsi="Abadi"/>
+                <w:sz w:val="20"/>
+              </w:rPr>
+              <w:t xml:space="preserve"> effect, you have to save each round.</w:t>
             </w:r>
           </w:p>
           <w:p>
@@ -6258,7 +6549,23 @@
                 <w:rFonts w:ascii="Abadi" w:hAnsi="Abadi"/>
                 <w:sz w:val="20"/>
               </w:rPr>
-              <w:t>You take penalties as though you suffered Chill(1)</w:t>
+              <w:t xml:space="preserve">You take penalties as though you suffered </w:t>
+            </w:r>
+            <w:proofErr w:type="gramStart"/>
+            <w:r>
+              <w:rPr>
+                <w:rFonts w:ascii="Abadi" w:hAnsi="Abadi"/>
+                <w:sz w:val="20"/>
+              </w:rPr>
+              <w:t>Chill(</w:t>
+            </w:r>
+            <w:proofErr w:type="gramEnd"/>
+            <w:r>
+              <w:rPr>
+                <w:rFonts w:ascii="Abadi" w:hAnsi="Abadi"/>
+                <w:sz w:val="20"/>
+              </w:rPr>
+              <w:t>1)</w:t>
             </w:r>
           </w:p>
           <w:p>
@@ -6734,6 +7041,7 @@
                 <w:sz w:val="20"/>
               </w:rPr>
             </w:pPr>
+            <w:proofErr w:type="spellStart"/>
             <w:r>
               <w:rPr>
                 <w:rFonts w:ascii="Abadi" w:hAnsi="Abadi"/>
@@ -6741,6 +7049,7 @@
               </w:rPr>
               <w:t>Desolid</w:t>
             </w:r>
+            <w:proofErr w:type="spellEnd"/>
           </w:p>
         </w:tc>
         <w:tc>
@@ -7607,7 +7916,23 @@
                 <w:rFonts w:ascii="Abadi" w:hAnsi="Abadi"/>
                 <w:sz w:val="20"/>
               </w:rPr>
-              <w:t>Frozen behaves similar to Stun.</w:t>
+              <w:t xml:space="preserve">Frozen behaves </w:t>
+            </w:r>
+            <w:proofErr w:type="gramStart"/>
+            <w:r>
+              <w:rPr>
+                <w:rFonts w:ascii="Abadi" w:hAnsi="Abadi"/>
+                <w:sz w:val="20"/>
+              </w:rPr>
+              <w:t>similar to</w:t>
+            </w:r>
+            <w:proofErr w:type="gramEnd"/>
+            <w:r>
+              <w:rPr>
+                <w:rFonts w:ascii="Abadi" w:hAnsi="Abadi"/>
+                <w:sz w:val="20"/>
+              </w:rPr>
+              <w:t xml:space="preserve"> Stun.</w:t>
             </w:r>
           </w:p>
           <w:p>
@@ -7934,7 +8259,23 @@
                 <w:rFonts w:ascii="Abadi" w:hAnsi="Abadi"/>
                 <w:sz w:val="20"/>
               </w:rPr>
-              <w:t>You believe you are taking action, but are really just standing there muttering to yourself.</w:t>
+              <w:t xml:space="preserve">You believe you are </w:t>
+            </w:r>
+            <w:proofErr w:type="gramStart"/>
+            <w:r>
+              <w:rPr>
+                <w:rFonts w:ascii="Abadi" w:hAnsi="Abadi"/>
+                <w:sz w:val="20"/>
+              </w:rPr>
+              <w:t>taking action</w:t>
+            </w:r>
+            <w:proofErr w:type="gramEnd"/>
+            <w:r>
+              <w:rPr>
+                <w:rFonts w:ascii="Abadi" w:hAnsi="Abadi"/>
+                <w:sz w:val="20"/>
+              </w:rPr>
+              <w:t>, but are really just standing there muttering to yourself.</w:t>
             </w:r>
           </w:p>
           <w:p>
@@ -8755,29 +9096,52 @@
                 <w:rFonts w:ascii="Abadi" w:hAnsi="Abadi"/>
                 <w:sz w:val="20"/>
               </w:rPr>
-              <w:t>You take -2(x) to all your movement modes, and -</w:t>
-            </w:r>
-            <w:r>
-              <w:rPr>
-                <w:rFonts w:ascii="Abadi" w:hAnsi="Abadi"/>
-                <w:sz w:val="20"/>
-              </w:rPr>
-              <w:t>2</w:t>
-            </w:r>
-            <w:r>
-              <w:rPr>
-                <w:rFonts w:ascii="Abadi" w:hAnsi="Abadi"/>
-                <w:sz w:val="20"/>
-              </w:rPr>
-              <w:t>(x)</w:t>
-            </w:r>
-            <w:r>
-              <w:rPr>
-                <w:rFonts w:ascii="Abadi" w:hAnsi="Abadi"/>
-                <w:sz w:val="20"/>
-              </w:rPr>
-              <w:t xml:space="preserve"> to initiative rolls.</w:t>
-            </w:r>
+              <w:t>Initiative -2(x)</w:t>
+            </w:r>
+          </w:p>
+          <w:p>
+            <w:pPr>
+              <w:pStyle w:val="ListParagraph"/>
+              <w:numPr>
+                <w:ilvl w:val="0"/>
+                <w:numId w:val="6"/>
+              </w:numPr>
+              <w:spacing w:line="240" w:lineRule="auto"/>
+              <w:rPr>
+                <w:rFonts w:ascii="Abadi" w:hAnsi="Abadi"/>
+                <w:sz w:val="20"/>
+              </w:rPr>
+            </w:pPr>
+            <w:r>
+              <w:rPr>
+                <w:rFonts w:ascii="Abadi" w:hAnsi="Abadi"/>
+                <w:sz w:val="20"/>
+              </w:rPr>
+              <w:t>Move -2(x)</w:t>
+            </w:r>
+          </w:p>
+          <w:p>
+            <w:pPr>
+              <w:pStyle w:val="ListParagraph"/>
+              <w:numPr>
+                <w:ilvl w:val="0"/>
+                <w:numId w:val="6"/>
+              </w:numPr>
+              <w:spacing w:line="240" w:lineRule="auto"/>
+              <w:rPr>
+                <w:rFonts w:ascii="Abadi" w:hAnsi="Abadi"/>
+                <w:sz w:val="20"/>
+              </w:rPr>
+            </w:pPr>
+            <w:r>
+              <w:rPr>
+                <w:rFonts w:ascii="Abadi" w:hAnsi="Abadi"/>
+                <w:sz w:val="20"/>
+              </w:rPr>
+              <w:t>Defenses -1(x)</w:t>
+            </w:r>
+            <w:bookmarkStart w:id="0" w:name="_GoBack"/>
+            <w:bookmarkEnd w:id="0"/>
           </w:p>
           <w:p>
             <w:pPr>
@@ -9340,6 +9704,7 @@
                 <w:rFonts w:ascii="Abadi" w:hAnsi="Abadi"/>
                 <w:sz w:val="20"/>
               </w:rPr>
+              <w:lastRenderedPageBreak/>
               <w:t>Stun ends after one stunned action is taken.</w:t>
             </w:r>
           </w:p>
@@ -9410,7 +9775,23 @@
                 <w:rFonts w:ascii="Abadi" w:hAnsi="Abadi"/>
                 <w:sz w:val="20"/>
               </w:rPr>
-              <w:t>You can attack other targets, but take -2 accuracy and -2 damage if you do so.</w:t>
+              <w:t xml:space="preserve">You can attack other targets, but take -2 </w:t>
+            </w:r>
+            <w:proofErr w:type="gramStart"/>
+            <w:r>
+              <w:rPr>
+                <w:rFonts w:ascii="Abadi" w:hAnsi="Abadi"/>
+                <w:sz w:val="20"/>
+              </w:rPr>
+              <w:t>accuracy</w:t>
+            </w:r>
+            <w:proofErr w:type="gramEnd"/>
+            <w:r>
+              <w:rPr>
+                <w:rFonts w:ascii="Abadi" w:hAnsi="Abadi"/>
+                <w:sz w:val="20"/>
+              </w:rPr>
+              <w:t xml:space="preserve"> and -2 damage if you do so.</w:t>
             </w:r>
           </w:p>
           <w:p>

</xml_diff>